<commit_message>
Remove unnecessary checks and rework buzzing time
</commit_message>
<xml_diff>
--- a/Documentation.docx
+++ b/Documentation.docx
@@ -23,7 +23,7 @@
           <w:lang w:val="bg-BG" w:eastAsia="bg-BG"/>
         </w:rPr>
         <w:drawing>
-          <wp:anchor distT="0" distB="0" distL="114300" distR="114300" simplePos="0" relativeHeight="251657216" behindDoc="0" locked="0" layoutInCell="1" allowOverlap="1">
+          <wp:anchor distT="0" distB="0" distL="114300" distR="114300" simplePos="0" relativeHeight="251657216" behindDoc="0" locked="0" layoutInCell="1" allowOverlap="1" wp14:anchorId="53442C8E" wp14:editId="796E2B0F">
             <wp:simplePos x="0" y="0"/>
             <wp:positionH relativeFrom="column">
               <wp:posOffset>-375285</wp:posOffset>
@@ -90,7 +90,7 @@
           <w:lang w:val="bg-BG" w:eastAsia="bg-BG"/>
         </w:rPr>
         <w:drawing>
-          <wp:anchor distT="0" distB="0" distL="114300" distR="114300" simplePos="0" relativeHeight="251658240" behindDoc="0" locked="0" layoutInCell="1" allowOverlap="1">
+          <wp:anchor distT="0" distB="0" distL="114300" distR="114300" simplePos="0" relativeHeight="251658240" behindDoc="0" locked="0" layoutInCell="1" allowOverlap="1" wp14:anchorId="1276D8BC" wp14:editId="7465688E">
             <wp:simplePos x="0" y="0"/>
             <wp:positionH relativeFrom="rightMargin">
               <wp:posOffset>-145415</wp:posOffset>
@@ -1077,8 +1077,6 @@
     </w:p>
     <w:p>
       <w:pPr>
-        <w:ind w:left="-142"/>
-        <w:jc w:val="both"/>
         <w:rPr>
           <w:sz w:val="28"/>
           <w:szCs w:val="29"/>
@@ -1089,21 +1087,7 @@
           <w:sz w:val="28"/>
           <w:szCs w:val="29"/>
         </w:rPr>
-        <w:t xml:space="preserve">В началото на кода се заделя памет за променливите и масивите. След това в setup функцията се инизиализират определените пинове като вход и изход. В loop метода конвертира дистанцията в сантиметри. След това започват проверките за дистанцията на обекта от сензора. При различни дистанции се включват различни светлини и има различен звук от buzzer-а. През цялото време на LCD екрана </w:t>
-      </w:r>
-      <w:r>
-        <w:rPr>
-          <w:sz w:val="28"/>
-          <w:szCs w:val="29"/>
-        </w:rPr>
-        <w:t xml:space="preserve">се показва </w:t>
-      </w:r>
-      <w:r>
-        <w:rPr>
-          <w:sz w:val="28"/>
-          <w:szCs w:val="29"/>
-        </w:rPr>
-        <w:t>дистанцията в сантиметри.</w:t>
+        <w:t>В началото на кода се заделя памет за променливите и масивите. След това в setup функцията се инизиализират определените пинове като вход и изход. В loop метода конвертира дистанцията в сантиметри. След това започват проверките за дистанцията на обекта от сензора. При различни дистанции се включват различни светлини и има различен звук от говорителя. Когато има обект в обхвата на сензора на LCD екрана се показва дистанцията в сантиметри до този обект.</w:t>
       </w:r>
     </w:p>
     <w:p>
@@ -1188,7 +1172,7 @@
           <w:szCs w:val="28"/>
         </w:rPr>
         <w:drawing>
-          <wp:inline distT="0" distB="0" distL="0" distR="0" wp14:anchorId="22621399" wp14:editId="13282340">
+          <wp:inline distT="0" distB="0" distL="0" distR="0" wp14:anchorId="7168FBA1" wp14:editId="638A4CFE">
             <wp:extent cx="6537960" cy="4727624"/>
             <wp:effectExtent l="0" t="0" r="0" b="0"/>
             <wp:docPr id="12" name="Picture 12"/>
@@ -1352,8 +1336,8 @@
     <w:p>
       <w:pPr>
         <w:pStyle w:val="BodyText"/>
-        <w:spacing w:before="185" w:line="259" w:lineRule="auto"/>
-        <w:ind w:right="133"/>
+        <w:spacing w:before="185" w:after="1280" w:line="259" w:lineRule="auto"/>
+        <w:ind w:right="130"/>
         <w:rPr>
           <w:rFonts w:asciiTheme="minorHAnsi" w:hAnsiTheme="minorHAnsi" w:cstheme="minorHAnsi"/>
         </w:rPr>
@@ -1364,7 +1348,7 @@
           <w:noProof/>
         </w:rPr>
         <w:drawing>
-          <wp:inline distT="0" distB="0" distL="0" distR="0" wp14:anchorId="0AC9AFDA" wp14:editId="474600D2">
+          <wp:inline distT="0" distB="0" distL="0" distR="0" wp14:anchorId="4BB88FB4" wp14:editId="026DC7A8">
             <wp:extent cx="5760720" cy="3872865"/>
             <wp:effectExtent l="0" t="0" r="0" b="0"/>
             <wp:docPr id="13" name="Picture 13"/>
@@ -1459,7 +1443,7 @@
               <w:rPr>
                 <w:color w:val="333333"/>
               </w:rPr>
-              <w:t xml:space="preserve">  1</w:t>
+              <w:t>1</w:t>
             </w:r>
           </w:p>
           <w:p>
@@ -1729,6 +1713,7 @@
               <w:rPr>
                 <w:color w:val="333333"/>
               </w:rPr>
+              <w:lastRenderedPageBreak/>
               <w:t xml:space="preserve"> 19</w:t>
             </w:r>
           </w:p>
@@ -1804,787 +1789,787 @@
               <w:rPr>
                 <w:color w:val="333333"/>
               </w:rPr>
+              <w:t xml:space="preserve"> 24</w:t>
+            </w:r>
+          </w:p>
+          <w:p>
+            <w:pPr>
+              <w:pStyle w:val="HTMLPreformatted"/>
+              <w:spacing w:line="244" w:lineRule="atLeast"/>
+              <w:rPr>
+                <w:color w:val="333333"/>
+              </w:rPr>
+            </w:pPr>
+            <w:r>
+              <w:rPr>
+                <w:color w:val="333333"/>
+              </w:rPr>
+              <w:t xml:space="preserve"> 25</w:t>
+            </w:r>
+          </w:p>
+          <w:p>
+            <w:pPr>
+              <w:pStyle w:val="HTMLPreformatted"/>
+              <w:spacing w:line="244" w:lineRule="atLeast"/>
+              <w:rPr>
+                <w:color w:val="333333"/>
+              </w:rPr>
+            </w:pPr>
+            <w:r>
+              <w:rPr>
+                <w:color w:val="333333"/>
+              </w:rPr>
+              <w:t xml:space="preserve"> 26</w:t>
+            </w:r>
+          </w:p>
+          <w:p>
+            <w:pPr>
+              <w:pStyle w:val="HTMLPreformatted"/>
+              <w:spacing w:line="244" w:lineRule="atLeast"/>
+              <w:rPr>
+                <w:color w:val="333333"/>
+              </w:rPr>
+            </w:pPr>
+            <w:r>
+              <w:rPr>
+                <w:color w:val="333333"/>
+              </w:rPr>
+              <w:t xml:space="preserve"> 27</w:t>
+            </w:r>
+          </w:p>
+          <w:p>
+            <w:pPr>
+              <w:pStyle w:val="HTMLPreformatted"/>
+              <w:spacing w:line="244" w:lineRule="atLeast"/>
+              <w:rPr>
+                <w:color w:val="333333"/>
+              </w:rPr>
+            </w:pPr>
+            <w:r>
+              <w:rPr>
+                <w:color w:val="333333"/>
+              </w:rPr>
+              <w:t xml:space="preserve"> 28</w:t>
+            </w:r>
+          </w:p>
+          <w:p>
+            <w:pPr>
+              <w:pStyle w:val="HTMLPreformatted"/>
+              <w:spacing w:line="244" w:lineRule="atLeast"/>
+              <w:rPr>
+                <w:color w:val="333333"/>
+              </w:rPr>
+            </w:pPr>
+            <w:r>
+              <w:rPr>
+                <w:color w:val="333333"/>
+              </w:rPr>
+              <w:t xml:space="preserve"> 29</w:t>
+            </w:r>
+          </w:p>
+          <w:p>
+            <w:pPr>
+              <w:pStyle w:val="HTMLPreformatted"/>
+              <w:spacing w:line="244" w:lineRule="atLeast"/>
+              <w:rPr>
+                <w:color w:val="333333"/>
+              </w:rPr>
+            </w:pPr>
+            <w:r>
+              <w:rPr>
+                <w:color w:val="333333"/>
+              </w:rPr>
+              <w:t xml:space="preserve"> 30</w:t>
+            </w:r>
+          </w:p>
+          <w:p>
+            <w:pPr>
+              <w:pStyle w:val="HTMLPreformatted"/>
+              <w:spacing w:line="244" w:lineRule="atLeast"/>
+              <w:rPr>
+                <w:color w:val="333333"/>
+              </w:rPr>
+            </w:pPr>
+            <w:r>
+              <w:rPr>
+                <w:color w:val="333333"/>
+              </w:rPr>
+              <w:t xml:space="preserve"> 31</w:t>
+            </w:r>
+          </w:p>
+          <w:p>
+            <w:pPr>
+              <w:pStyle w:val="HTMLPreformatted"/>
+              <w:spacing w:line="244" w:lineRule="atLeast"/>
+              <w:rPr>
+                <w:color w:val="333333"/>
+              </w:rPr>
+            </w:pPr>
+            <w:r>
+              <w:rPr>
+                <w:color w:val="333333"/>
+              </w:rPr>
+              <w:t xml:space="preserve"> 32</w:t>
+            </w:r>
+          </w:p>
+          <w:p>
+            <w:pPr>
+              <w:pStyle w:val="HTMLPreformatted"/>
+              <w:spacing w:line="244" w:lineRule="atLeast"/>
+              <w:rPr>
+                <w:color w:val="333333"/>
+              </w:rPr>
+            </w:pPr>
+            <w:r>
+              <w:rPr>
+                <w:color w:val="333333"/>
+              </w:rPr>
+              <w:t xml:space="preserve"> 33</w:t>
+            </w:r>
+          </w:p>
+          <w:p>
+            <w:pPr>
+              <w:pStyle w:val="HTMLPreformatted"/>
+              <w:spacing w:line="244" w:lineRule="atLeast"/>
+              <w:rPr>
+                <w:color w:val="333333"/>
+              </w:rPr>
+            </w:pPr>
+            <w:r>
+              <w:rPr>
+                <w:color w:val="333333"/>
+              </w:rPr>
+              <w:t xml:space="preserve"> 34</w:t>
+            </w:r>
+          </w:p>
+          <w:p>
+            <w:pPr>
+              <w:pStyle w:val="HTMLPreformatted"/>
+              <w:spacing w:line="244" w:lineRule="atLeast"/>
+              <w:rPr>
+                <w:color w:val="333333"/>
+              </w:rPr>
+            </w:pPr>
+            <w:r>
+              <w:rPr>
+                <w:color w:val="333333"/>
+              </w:rPr>
+              <w:t xml:space="preserve"> 35</w:t>
+            </w:r>
+          </w:p>
+          <w:p>
+            <w:pPr>
+              <w:pStyle w:val="HTMLPreformatted"/>
+              <w:spacing w:line="244" w:lineRule="atLeast"/>
+              <w:rPr>
+                <w:color w:val="333333"/>
+              </w:rPr>
+            </w:pPr>
+            <w:r>
+              <w:rPr>
+                <w:color w:val="333333"/>
+              </w:rPr>
+              <w:t xml:space="preserve"> 36</w:t>
+            </w:r>
+          </w:p>
+          <w:p>
+            <w:pPr>
+              <w:pStyle w:val="HTMLPreformatted"/>
+              <w:spacing w:line="244" w:lineRule="atLeast"/>
+              <w:rPr>
+                <w:color w:val="333333"/>
+              </w:rPr>
+            </w:pPr>
+            <w:r>
+              <w:rPr>
+                <w:color w:val="333333"/>
+              </w:rPr>
+              <w:t xml:space="preserve"> 37</w:t>
+            </w:r>
+          </w:p>
+          <w:p>
+            <w:pPr>
+              <w:pStyle w:val="HTMLPreformatted"/>
+              <w:spacing w:line="244" w:lineRule="atLeast"/>
+              <w:rPr>
+                <w:color w:val="333333"/>
+              </w:rPr>
+            </w:pPr>
+            <w:r>
+              <w:rPr>
+                <w:color w:val="333333"/>
+              </w:rPr>
+              <w:t xml:space="preserve"> 38</w:t>
+            </w:r>
+          </w:p>
+          <w:p>
+            <w:pPr>
+              <w:pStyle w:val="HTMLPreformatted"/>
+              <w:spacing w:line="244" w:lineRule="atLeast"/>
+              <w:rPr>
+                <w:color w:val="333333"/>
+              </w:rPr>
+            </w:pPr>
+            <w:r>
+              <w:rPr>
+                <w:color w:val="333333"/>
+              </w:rPr>
+              <w:t xml:space="preserve"> 39</w:t>
+            </w:r>
+          </w:p>
+          <w:p>
+            <w:pPr>
+              <w:pStyle w:val="HTMLPreformatted"/>
+              <w:spacing w:line="244" w:lineRule="atLeast"/>
+              <w:rPr>
+                <w:color w:val="333333"/>
+              </w:rPr>
+            </w:pPr>
+            <w:r>
+              <w:rPr>
+                <w:color w:val="333333"/>
+              </w:rPr>
+              <w:t xml:space="preserve"> 40</w:t>
+            </w:r>
+          </w:p>
+          <w:p>
+            <w:pPr>
+              <w:pStyle w:val="HTMLPreformatted"/>
+              <w:spacing w:line="244" w:lineRule="atLeast"/>
+              <w:rPr>
+                <w:color w:val="333333"/>
+              </w:rPr>
+            </w:pPr>
+            <w:r>
+              <w:rPr>
+                <w:color w:val="333333"/>
+              </w:rPr>
+              <w:t xml:space="preserve"> 41</w:t>
+            </w:r>
+          </w:p>
+          <w:p>
+            <w:pPr>
+              <w:pStyle w:val="HTMLPreformatted"/>
+              <w:spacing w:line="244" w:lineRule="atLeast"/>
+              <w:rPr>
+                <w:color w:val="333333"/>
+              </w:rPr>
+            </w:pPr>
+            <w:r>
+              <w:rPr>
+                <w:color w:val="333333"/>
+              </w:rPr>
+              <w:t xml:space="preserve"> 42</w:t>
+            </w:r>
+          </w:p>
+          <w:p>
+            <w:pPr>
+              <w:pStyle w:val="HTMLPreformatted"/>
+              <w:spacing w:line="244" w:lineRule="atLeast"/>
+              <w:rPr>
+                <w:color w:val="333333"/>
+              </w:rPr>
+            </w:pPr>
+            <w:r>
+              <w:rPr>
+                <w:color w:val="333333"/>
+              </w:rPr>
+              <w:t xml:space="preserve"> 43</w:t>
+            </w:r>
+          </w:p>
+          <w:p>
+            <w:pPr>
+              <w:pStyle w:val="HTMLPreformatted"/>
+              <w:spacing w:line="244" w:lineRule="atLeast"/>
+              <w:rPr>
+                <w:color w:val="333333"/>
+              </w:rPr>
+            </w:pPr>
+            <w:r>
+              <w:rPr>
+                <w:color w:val="333333"/>
+              </w:rPr>
+              <w:t xml:space="preserve"> 44</w:t>
+            </w:r>
+          </w:p>
+          <w:p>
+            <w:pPr>
+              <w:pStyle w:val="HTMLPreformatted"/>
+              <w:spacing w:line="244" w:lineRule="atLeast"/>
+              <w:rPr>
+                <w:color w:val="333333"/>
+              </w:rPr>
+            </w:pPr>
+            <w:r>
+              <w:rPr>
+                <w:color w:val="333333"/>
+              </w:rPr>
+              <w:t xml:space="preserve"> 45</w:t>
+            </w:r>
+          </w:p>
+          <w:p>
+            <w:pPr>
+              <w:pStyle w:val="HTMLPreformatted"/>
+              <w:spacing w:line="244" w:lineRule="atLeast"/>
+              <w:rPr>
+                <w:color w:val="333333"/>
+              </w:rPr>
+            </w:pPr>
+            <w:r>
+              <w:rPr>
+                <w:color w:val="333333"/>
+              </w:rPr>
+              <w:t xml:space="preserve"> 46</w:t>
+            </w:r>
+          </w:p>
+          <w:p>
+            <w:pPr>
+              <w:pStyle w:val="HTMLPreformatted"/>
+              <w:spacing w:line="244" w:lineRule="atLeast"/>
+              <w:rPr>
+                <w:color w:val="333333"/>
+              </w:rPr>
+            </w:pPr>
+            <w:r>
+              <w:rPr>
+                <w:color w:val="333333"/>
+              </w:rPr>
+              <w:t xml:space="preserve"> 47</w:t>
+            </w:r>
+          </w:p>
+          <w:p>
+            <w:pPr>
+              <w:pStyle w:val="HTMLPreformatted"/>
+              <w:spacing w:line="244" w:lineRule="atLeast"/>
+              <w:rPr>
+                <w:color w:val="333333"/>
+              </w:rPr>
+            </w:pPr>
+            <w:r>
+              <w:rPr>
+                <w:color w:val="333333"/>
+              </w:rPr>
+              <w:t xml:space="preserve"> 48</w:t>
+            </w:r>
+          </w:p>
+          <w:p>
+            <w:pPr>
+              <w:pStyle w:val="HTMLPreformatted"/>
+              <w:spacing w:line="244" w:lineRule="atLeast"/>
+              <w:rPr>
+                <w:color w:val="333333"/>
+              </w:rPr>
+            </w:pPr>
+            <w:r>
+              <w:rPr>
+                <w:color w:val="333333"/>
+              </w:rPr>
+              <w:t xml:space="preserve"> 49</w:t>
+            </w:r>
+          </w:p>
+          <w:p>
+            <w:pPr>
+              <w:pStyle w:val="HTMLPreformatted"/>
+              <w:spacing w:line="244" w:lineRule="atLeast"/>
+              <w:rPr>
+                <w:color w:val="333333"/>
+              </w:rPr>
+            </w:pPr>
+            <w:r>
+              <w:rPr>
+                <w:color w:val="333333"/>
+              </w:rPr>
+              <w:t xml:space="preserve"> 50</w:t>
+            </w:r>
+          </w:p>
+          <w:p>
+            <w:pPr>
+              <w:pStyle w:val="HTMLPreformatted"/>
+              <w:spacing w:line="244" w:lineRule="atLeast"/>
+              <w:rPr>
+                <w:color w:val="333333"/>
+              </w:rPr>
+            </w:pPr>
+            <w:r>
+              <w:rPr>
+                <w:color w:val="333333"/>
+              </w:rPr>
+              <w:t xml:space="preserve"> 51</w:t>
+            </w:r>
+          </w:p>
+          <w:p>
+            <w:pPr>
+              <w:pStyle w:val="HTMLPreformatted"/>
+              <w:spacing w:line="244" w:lineRule="atLeast"/>
+              <w:rPr>
+                <w:color w:val="333333"/>
+              </w:rPr>
+            </w:pPr>
+            <w:r>
+              <w:rPr>
+                <w:color w:val="333333"/>
+              </w:rPr>
+              <w:t xml:space="preserve"> 52</w:t>
+            </w:r>
+          </w:p>
+          <w:p>
+            <w:pPr>
+              <w:pStyle w:val="HTMLPreformatted"/>
+              <w:spacing w:line="244" w:lineRule="atLeast"/>
+              <w:rPr>
+                <w:color w:val="333333"/>
+              </w:rPr>
+            </w:pPr>
+            <w:r>
+              <w:rPr>
+                <w:color w:val="333333"/>
+              </w:rPr>
+              <w:t xml:space="preserve"> 53</w:t>
+            </w:r>
+          </w:p>
+          <w:p>
+            <w:pPr>
+              <w:pStyle w:val="HTMLPreformatted"/>
+              <w:spacing w:line="244" w:lineRule="atLeast"/>
+              <w:rPr>
+                <w:color w:val="333333"/>
+              </w:rPr>
+            </w:pPr>
+            <w:r>
+              <w:rPr>
+                <w:color w:val="333333"/>
+              </w:rPr>
+              <w:t xml:space="preserve"> 54</w:t>
+            </w:r>
+          </w:p>
+          <w:p>
+            <w:pPr>
+              <w:pStyle w:val="HTMLPreformatted"/>
+              <w:spacing w:line="244" w:lineRule="atLeast"/>
+              <w:rPr>
+                <w:color w:val="333333"/>
+              </w:rPr>
+            </w:pPr>
+            <w:r>
+              <w:rPr>
+                <w:color w:val="333333"/>
+              </w:rPr>
+              <w:t xml:space="preserve"> 55</w:t>
+            </w:r>
+          </w:p>
+          <w:p>
+            <w:pPr>
+              <w:pStyle w:val="HTMLPreformatted"/>
+              <w:spacing w:line="244" w:lineRule="atLeast"/>
+              <w:rPr>
+                <w:color w:val="333333"/>
+              </w:rPr>
+            </w:pPr>
+            <w:r>
+              <w:rPr>
+                <w:color w:val="333333"/>
+              </w:rPr>
+              <w:t xml:space="preserve"> 56</w:t>
+            </w:r>
+          </w:p>
+          <w:p>
+            <w:pPr>
+              <w:pStyle w:val="HTMLPreformatted"/>
+              <w:spacing w:line="244" w:lineRule="atLeast"/>
+              <w:rPr>
+                <w:color w:val="333333"/>
+              </w:rPr>
+            </w:pPr>
+            <w:r>
+              <w:rPr>
+                <w:color w:val="333333"/>
+              </w:rPr>
+              <w:t xml:space="preserve"> 57</w:t>
+            </w:r>
+          </w:p>
+          <w:p>
+            <w:pPr>
+              <w:pStyle w:val="HTMLPreformatted"/>
+              <w:spacing w:line="244" w:lineRule="atLeast"/>
+              <w:rPr>
+                <w:color w:val="333333"/>
+              </w:rPr>
+            </w:pPr>
+            <w:r>
+              <w:rPr>
+                <w:color w:val="333333"/>
+              </w:rPr>
+              <w:t xml:space="preserve"> 58</w:t>
+            </w:r>
+          </w:p>
+          <w:p>
+            <w:pPr>
+              <w:pStyle w:val="HTMLPreformatted"/>
+              <w:spacing w:line="244" w:lineRule="atLeast"/>
+              <w:rPr>
+                <w:color w:val="333333"/>
+              </w:rPr>
+            </w:pPr>
+            <w:r>
+              <w:rPr>
+                <w:color w:val="333333"/>
+              </w:rPr>
+              <w:t xml:space="preserve"> 59</w:t>
+            </w:r>
+          </w:p>
+          <w:p>
+            <w:pPr>
+              <w:pStyle w:val="HTMLPreformatted"/>
+              <w:spacing w:line="244" w:lineRule="atLeast"/>
+              <w:rPr>
+                <w:color w:val="333333"/>
+              </w:rPr>
+            </w:pPr>
+            <w:r>
+              <w:rPr>
+                <w:color w:val="333333"/>
+              </w:rPr>
+              <w:t xml:space="preserve"> 60</w:t>
+            </w:r>
+          </w:p>
+          <w:p>
+            <w:pPr>
+              <w:pStyle w:val="HTMLPreformatted"/>
+              <w:spacing w:line="244" w:lineRule="atLeast"/>
+              <w:rPr>
+                <w:color w:val="333333"/>
+              </w:rPr>
+            </w:pPr>
+            <w:r>
+              <w:rPr>
+                <w:color w:val="333333"/>
+              </w:rPr>
+              <w:t xml:space="preserve"> 61</w:t>
+            </w:r>
+          </w:p>
+          <w:p>
+            <w:pPr>
+              <w:pStyle w:val="HTMLPreformatted"/>
+              <w:spacing w:line="244" w:lineRule="atLeast"/>
+              <w:rPr>
+                <w:color w:val="333333"/>
+              </w:rPr>
+            </w:pPr>
+            <w:r>
+              <w:rPr>
+                <w:color w:val="333333"/>
+              </w:rPr>
+              <w:t xml:space="preserve"> 62</w:t>
+            </w:r>
+          </w:p>
+          <w:p>
+            <w:pPr>
+              <w:pStyle w:val="HTMLPreformatted"/>
+              <w:spacing w:line="244" w:lineRule="atLeast"/>
+              <w:rPr>
+                <w:color w:val="333333"/>
+              </w:rPr>
+            </w:pPr>
+            <w:r>
+              <w:rPr>
+                <w:color w:val="333333"/>
+              </w:rPr>
+              <w:t xml:space="preserve"> 63</w:t>
+            </w:r>
+          </w:p>
+          <w:p>
+            <w:pPr>
+              <w:pStyle w:val="HTMLPreformatted"/>
+              <w:spacing w:line="244" w:lineRule="atLeast"/>
+              <w:rPr>
+                <w:color w:val="333333"/>
+              </w:rPr>
+            </w:pPr>
+            <w:r>
+              <w:rPr>
+                <w:color w:val="333333"/>
+              </w:rPr>
+              <w:t xml:space="preserve"> 64</w:t>
+            </w:r>
+          </w:p>
+          <w:p>
+            <w:pPr>
+              <w:pStyle w:val="HTMLPreformatted"/>
+              <w:spacing w:line="244" w:lineRule="atLeast"/>
+              <w:rPr>
+                <w:color w:val="333333"/>
+              </w:rPr>
+            </w:pPr>
+            <w:r>
+              <w:rPr>
+                <w:color w:val="333333"/>
+              </w:rPr>
+              <w:t xml:space="preserve"> 65</w:t>
+            </w:r>
+          </w:p>
+          <w:p>
+            <w:pPr>
+              <w:pStyle w:val="HTMLPreformatted"/>
+              <w:spacing w:line="244" w:lineRule="atLeast"/>
+              <w:rPr>
+                <w:color w:val="333333"/>
+              </w:rPr>
+            </w:pPr>
+            <w:r>
+              <w:rPr>
+                <w:color w:val="333333"/>
+              </w:rPr>
+              <w:t xml:space="preserve"> 66</w:t>
+            </w:r>
+          </w:p>
+          <w:p>
+            <w:pPr>
+              <w:pStyle w:val="HTMLPreformatted"/>
+              <w:spacing w:line="244" w:lineRule="atLeast"/>
+              <w:rPr>
+                <w:color w:val="333333"/>
+              </w:rPr>
+            </w:pPr>
+            <w:r>
+              <w:rPr>
+                <w:color w:val="333333"/>
+              </w:rPr>
+              <w:t xml:space="preserve"> 67</w:t>
+            </w:r>
+          </w:p>
+          <w:p>
+            <w:pPr>
+              <w:pStyle w:val="HTMLPreformatted"/>
+              <w:spacing w:line="244" w:lineRule="atLeast"/>
+              <w:rPr>
+                <w:color w:val="333333"/>
+              </w:rPr>
+            </w:pPr>
+            <w:r>
+              <w:rPr>
+                <w:color w:val="333333"/>
+              </w:rPr>
+              <w:t xml:space="preserve"> 68</w:t>
+            </w:r>
+          </w:p>
+          <w:p>
+            <w:pPr>
+              <w:pStyle w:val="HTMLPreformatted"/>
+              <w:spacing w:line="244" w:lineRule="atLeast"/>
+              <w:rPr>
+                <w:color w:val="333333"/>
+              </w:rPr>
+            </w:pPr>
+            <w:r>
+              <w:rPr>
+                <w:color w:val="333333"/>
+              </w:rPr>
+              <w:t xml:space="preserve"> 69</w:t>
+            </w:r>
+          </w:p>
+          <w:p>
+            <w:pPr>
+              <w:pStyle w:val="HTMLPreformatted"/>
+              <w:spacing w:line="244" w:lineRule="atLeast"/>
+              <w:rPr>
+                <w:color w:val="333333"/>
+              </w:rPr>
+            </w:pPr>
+            <w:r>
+              <w:rPr>
+                <w:color w:val="333333"/>
+              </w:rPr>
+              <w:t xml:space="preserve"> 70</w:t>
+            </w:r>
+          </w:p>
+          <w:p>
+            <w:pPr>
+              <w:pStyle w:val="HTMLPreformatted"/>
+              <w:spacing w:line="244" w:lineRule="atLeast"/>
+              <w:rPr>
+                <w:color w:val="333333"/>
+              </w:rPr>
+            </w:pPr>
+            <w:r>
+              <w:rPr>
+                <w:color w:val="333333"/>
+              </w:rPr>
+              <w:t xml:space="preserve"> 71</w:t>
+            </w:r>
+          </w:p>
+          <w:p>
+            <w:pPr>
+              <w:pStyle w:val="HTMLPreformatted"/>
+              <w:spacing w:line="244" w:lineRule="atLeast"/>
+              <w:rPr>
+                <w:color w:val="333333"/>
+              </w:rPr>
+            </w:pPr>
+            <w:r>
+              <w:rPr>
+                <w:color w:val="333333"/>
+              </w:rPr>
+              <w:t xml:space="preserve"> 72</w:t>
+            </w:r>
+          </w:p>
+          <w:p>
+            <w:pPr>
+              <w:pStyle w:val="HTMLPreformatted"/>
+              <w:spacing w:line="244" w:lineRule="atLeast"/>
+              <w:rPr>
+                <w:color w:val="333333"/>
+              </w:rPr>
+            </w:pPr>
+            <w:r>
+              <w:rPr>
+                <w:color w:val="333333"/>
+              </w:rPr>
+              <w:t xml:space="preserve"> 73</w:t>
+            </w:r>
+          </w:p>
+          <w:p>
+            <w:pPr>
+              <w:pStyle w:val="HTMLPreformatted"/>
+              <w:spacing w:line="244" w:lineRule="atLeast"/>
+              <w:rPr>
+                <w:color w:val="333333"/>
+              </w:rPr>
+            </w:pPr>
+            <w:r>
+              <w:rPr>
+                <w:color w:val="333333"/>
+              </w:rPr>
+              <w:t xml:space="preserve"> 74</w:t>
+            </w:r>
+          </w:p>
+          <w:p>
+            <w:pPr>
+              <w:pStyle w:val="HTMLPreformatted"/>
+              <w:spacing w:line="244" w:lineRule="atLeast"/>
+              <w:rPr>
+                <w:color w:val="333333"/>
+              </w:rPr>
+            </w:pPr>
+            <w:r>
+              <w:rPr>
+                <w:color w:val="333333"/>
+              </w:rPr>
+              <w:t xml:space="preserve"> 75</w:t>
+            </w:r>
+          </w:p>
+          <w:p>
+            <w:pPr>
+              <w:pStyle w:val="HTMLPreformatted"/>
+              <w:spacing w:line="244" w:lineRule="atLeast"/>
+              <w:rPr>
+                <w:color w:val="333333"/>
+              </w:rPr>
+            </w:pPr>
+            <w:r>
+              <w:rPr>
+                <w:color w:val="333333"/>
+              </w:rPr>
               <w:lastRenderedPageBreak/>
-              <w:t xml:space="preserve"> 24</w:t>
-            </w:r>
-          </w:p>
-          <w:p>
-            <w:pPr>
-              <w:pStyle w:val="HTMLPreformatted"/>
-              <w:spacing w:line="244" w:lineRule="atLeast"/>
-              <w:rPr>
-                <w:color w:val="333333"/>
-              </w:rPr>
-            </w:pPr>
-            <w:r>
-              <w:rPr>
-                <w:color w:val="333333"/>
-              </w:rPr>
-              <w:t xml:space="preserve"> 25</w:t>
-            </w:r>
-          </w:p>
-          <w:p>
-            <w:pPr>
-              <w:pStyle w:val="HTMLPreformatted"/>
-              <w:spacing w:line="244" w:lineRule="atLeast"/>
-              <w:rPr>
-                <w:color w:val="333333"/>
-              </w:rPr>
-            </w:pPr>
-            <w:r>
-              <w:rPr>
-                <w:color w:val="333333"/>
-              </w:rPr>
-              <w:t xml:space="preserve"> 26</w:t>
-            </w:r>
-          </w:p>
-          <w:p>
-            <w:pPr>
-              <w:pStyle w:val="HTMLPreformatted"/>
-              <w:spacing w:line="244" w:lineRule="atLeast"/>
-              <w:rPr>
-                <w:color w:val="333333"/>
-              </w:rPr>
-            </w:pPr>
-            <w:r>
-              <w:rPr>
-                <w:color w:val="333333"/>
-              </w:rPr>
-              <w:t xml:space="preserve"> 27</w:t>
-            </w:r>
-          </w:p>
-          <w:p>
-            <w:pPr>
-              <w:pStyle w:val="HTMLPreformatted"/>
-              <w:spacing w:line="244" w:lineRule="atLeast"/>
-              <w:rPr>
-                <w:color w:val="333333"/>
-              </w:rPr>
-            </w:pPr>
-            <w:r>
-              <w:rPr>
-                <w:color w:val="333333"/>
-              </w:rPr>
-              <w:t xml:space="preserve"> 28</w:t>
-            </w:r>
-          </w:p>
-          <w:p>
-            <w:pPr>
-              <w:pStyle w:val="HTMLPreformatted"/>
-              <w:spacing w:line="244" w:lineRule="atLeast"/>
-              <w:rPr>
-                <w:color w:val="333333"/>
-              </w:rPr>
-            </w:pPr>
-            <w:r>
-              <w:rPr>
-                <w:color w:val="333333"/>
-              </w:rPr>
-              <w:t xml:space="preserve"> 29</w:t>
-            </w:r>
-          </w:p>
-          <w:p>
-            <w:pPr>
-              <w:pStyle w:val="HTMLPreformatted"/>
-              <w:spacing w:line="244" w:lineRule="atLeast"/>
-              <w:rPr>
-                <w:color w:val="333333"/>
-              </w:rPr>
-            </w:pPr>
-            <w:r>
-              <w:rPr>
-                <w:color w:val="333333"/>
-              </w:rPr>
-              <w:t xml:space="preserve"> 30</w:t>
-            </w:r>
-          </w:p>
-          <w:p>
-            <w:pPr>
-              <w:pStyle w:val="HTMLPreformatted"/>
-              <w:spacing w:line="244" w:lineRule="atLeast"/>
-              <w:rPr>
-                <w:color w:val="333333"/>
-              </w:rPr>
-            </w:pPr>
-            <w:r>
-              <w:rPr>
-                <w:color w:val="333333"/>
-              </w:rPr>
-              <w:t xml:space="preserve"> 31</w:t>
-            </w:r>
-          </w:p>
-          <w:p>
-            <w:pPr>
-              <w:pStyle w:val="HTMLPreformatted"/>
-              <w:spacing w:line="244" w:lineRule="atLeast"/>
-              <w:rPr>
-                <w:color w:val="333333"/>
-              </w:rPr>
-            </w:pPr>
-            <w:r>
-              <w:rPr>
-                <w:color w:val="333333"/>
-              </w:rPr>
-              <w:t xml:space="preserve"> 32</w:t>
-            </w:r>
-          </w:p>
-          <w:p>
-            <w:pPr>
-              <w:pStyle w:val="HTMLPreformatted"/>
-              <w:spacing w:line="244" w:lineRule="atLeast"/>
-              <w:rPr>
-                <w:color w:val="333333"/>
-              </w:rPr>
-            </w:pPr>
-            <w:r>
-              <w:rPr>
-                <w:color w:val="333333"/>
-              </w:rPr>
-              <w:t xml:space="preserve"> 33</w:t>
-            </w:r>
-          </w:p>
-          <w:p>
-            <w:pPr>
-              <w:pStyle w:val="HTMLPreformatted"/>
-              <w:spacing w:line="244" w:lineRule="atLeast"/>
-              <w:rPr>
-                <w:color w:val="333333"/>
-              </w:rPr>
-            </w:pPr>
-            <w:r>
-              <w:rPr>
-                <w:color w:val="333333"/>
-              </w:rPr>
-              <w:t xml:space="preserve"> 34</w:t>
-            </w:r>
-          </w:p>
-          <w:p>
-            <w:pPr>
-              <w:pStyle w:val="HTMLPreformatted"/>
-              <w:spacing w:line="244" w:lineRule="atLeast"/>
-              <w:rPr>
-                <w:color w:val="333333"/>
-              </w:rPr>
-            </w:pPr>
-            <w:r>
-              <w:rPr>
-                <w:color w:val="333333"/>
-              </w:rPr>
-              <w:t xml:space="preserve"> 35</w:t>
-            </w:r>
-          </w:p>
-          <w:p>
-            <w:pPr>
-              <w:pStyle w:val="HTMLPreformatted"/>
-              <w:spacing w:line="244" w:lineRule="atLeast"/>
-              <w:rPr>
-                <w:color w:val="333333"/>
-              </w:rPr>
-            </w:pPr>
-            <w:r>
-              <w:rPr>
-                <w:color w:val="333333"/>
-              </w:rPr>
-              <w:t xml:space="preserve"> 36</w:t>
-            </w:r>
-          </w:p>
-          <w:p>
-            <w:pPr>
-              <w:pStyle w:val="HTMLPreformatted"/>
-              <w:spacing w:line="244" w:lineRule="atLeast"/>
-              <w:rPr>
-                <w:color w:val="333333"/>
-              </w:rPr>
-            </w:pPr>
-            <w:r>
-              <w:rPr>
-                <w:color w:val="333333"/>
-              </w:rPr>
-              <w:t xml:space="preserve"> 37</w:t>
-            </w:r>
-          </w:p>
-          <w:p>
-            <w:pPr>
-              <w:pStyle w:val="HTMLPreformatted"/>
-              <w:spacing w:line="244" w:lineRule="atLeast"/>
-              <w:rPr>
-                <w:color w:val="333333"/>
-              </w:rPr>
-            </w:pPr>
-            <w:r>
-              <w:rPr>
-                <w:color w:val="333333"/>
-              </w:rPr>
-              <w:t xml:space="preserve"> 38</w:t>
-            </w:r>
-          </w:p>
-          <w:p>
-            <w:pPr>
-              <w:pStyle w:val="HTMLPreformatted"/>
-              <w:spacing w:line="244" w:lineRule="atLeast"/>
-              <w:rPr>
-                <w:color w:val="333333"/>
-              </w:rPr>
-            </w:pPr>
-            <w:r>
-              <w:rPr>
-                <w:color w:val="333333"/>
-              </w:rPr>
-              <w:t xml:space="preserve"> 39</w:t>
-            </w:r>
-          </w:p>
-          <w:p>
-            <w:pPr>
-              <w:pStyle w:val="HTMLPreformatted"/>
-              <w:spacing w:line="244" w:lineRule="atLeast"/>
-              <w:rPr>
-                <w:color w:val="333333"/>
-              </w:rPr>
-            </w:pPr>
-            <w:r>
-              <w:rPr>
-                <w:color w:val="333333"/>
-              </w:rPr>
-              <w:t xml:space="preserve"> 40</w:t>
-            </w:r>
-          </w:p>
-          <w:p>
-            <w:pPr>
-              <w:pStyle w:val="HTMLPreformatted"/>
-              <w:spacing w:line="244" w:lineRule="atLeast"/>
-              <w:rPr>
-                <w:color w:val="333333"/>
-              </w:rPr>
-            </w:pPr>
-            <w:r>
-              <w:rPr>
-                <w:color w:val="333333"/>
-              </w:rPr>
-              <w:t xml:space="preserve"> 41</w:t>
-            </w:r>
-          </w:p>
-          <w:p>
-            <w:pPr>
-              <w:pStyle w:val="HTMLPreformatted"/>
-              <w:spacing w:line="244" w:lineRule="atLeast"/>
-              <w:rPr>
-                <w:color w:val="333333"/>
-              </w:rPr>
-            </w:pPr>
-            <w:r>
-              <w:rPr>
-                <w:color w:val="333333"/>
-              </w:rPr>
-              <w:t xml:space="preserve"> 42</w:t>
-            </w:r>
-          </w:p>
-          <w:p>
-            <w:pPr>
-              <w:pStyle w:val="HTMLPreformatted"/>
-              <w:spacing w:line="244" w:lineRule="atLeast"/>
-              <w:rPr>
-                <w:color w:val="333333"/>
-              </w:rPr>
-            </w:pPr>
-            <w:r>
-              <w:rPr>
-                <w:color w:val="333333"/>
-              </w:rPr>
-              <w:t xml:space="preserve"> 43</w:t>
-            </w:r>
-          </w:p>
-          <w:p>
-            <w:pPr>
-              <w:pStyle w:val="HTMLPreformatted"/>
-              <w:spacing w:line="244" w:lineRule="atLeast"/>
-              <w:rPr>
-                <w:color w:val="333333"/>
-              </w:rPr>
-            </w:pPr>
-            <w:r>
-              <w:rPr>
-                <w:color w:val="333333"/>
-              </w:rPr>
-              <w:t xml:space="preserve"> 44</w:t>
-            </w:r>
-          </w:p>
-          <w:p>
-            <w:pPr>
-              <w:pStyle w:val="HTMLPreformatted"/>
-              <w:spacing w:line="244" w:lineRule="atLeast"/>
-              <w:rPr>
-                <w:color w:val="333333"/>
-              </w:rPr>
-            </w:pPr>
-            <w:r>
-              <w:rPr>
-                <w:color w:val="333333"/>
-              </w:rPr>
-              <w:t xml:space="preserve"> 45</w:t>
-            </w:r>
-          </w:p>
-          <w:p>
-            <w:pPr>
-              <w:pStyle w:val="HTMLPreformatted"/>
-              <w:spacing w:line="244" w:lineRule="atLeast"/>
-              <w:rPr>
-                <w:color w:val="333333"/>
-              </w:rPr>
-            </w:pPr>
-            <w:r>
-              <w:rPr>
-                <w:color w:val="333333"/>
-              </w:rPr>
-              <w:t xml:space="preserve"> 46</w:t>
-            </w:r>
-          </w:p>
-          <w:p>
-            <w:pPr>
-              <w:pStyle w:val="HTMLPreformatted"/>
-              <w:spacing w:line="244" w:lineRule="atLeast"/>
-              <w:rPr>
-                <w:color w:val="333333"/>
-              </w:rPr>
-            </w:pPr>
-            <w:r>
-              <w:rPr>
-                <w:color w:val="333333"/>
-              </w:rPr>
-              <w:t xml:space="preserve"> 47</w:t>
-            </w:r>
-          </w:p>
-          <w:p>
-            <w:pPr>
-              <w:pStyle w:val="HTMLPreformatted"/>
-              <w:spacing w:line="244" w:lineRule="atLeast"/>
-              <w:rPr>
-                <w:color w:val="333333"/>
-              </w:rPr>
-            </w:pPr>
-            <w:r>
-              <w:rPr>
-                <w:color w:val="333333"/>
-              </w:rPr>
-              <w:t xml:space="preserve"> 48</w:t>
-            </w:r>
-          </w:p>
-          <w:p>
-            <w:pPr>
-              <w:pStyle w:val="HTMLPreformatted"/>
-              <w:spacing w:line="244" w:lineRule="atLeast"/>
-              <w:rPr>
-                <w:color w:val="333333"/>
-              </w:rPr>
-            </w:pPr>
-            <w:r>
-              <w:rPr>
-                <w:color w:val="333333"/>
-              </w:rPr>
-              <w:t xml:space="preserve"> 49</w:t>
-            </w:r>
-          </w:p>
-          <w:p>
-            <w:pPr>
-              <w:pStyle w:val="HTMLPreformatted"/>
-              <w:spacing w:line="244" w:lineRule="atLeast"/>
-              <w:rPr>
-                <w:color w:val="333333"/>
-              </w:rPr>
-            </w:pPr>
-            <w:r>
-              <w:rPr>
-                <w:color w:val="333333"/>
-              </w:rPr>
-              <w:t xml:space="preserve"> 50</w:t>
-            </w:r>
-          </w:p>
-          <w:p>
-            <w:pPr>
-              <w:pStyle w:val="HTMLPreformatted"/>
-              <w:spacing w:line="244" w:lineRule="atLeast"/>
-              <w:rPr>
-                <w:color w:val="333333"/>
-              </w:rPr>
-            </w:pPr>
-            <w:r>
-              <w:rPr>
-                <w:color w:val="333333"/>
-              </w:rPr>
-              <w:t xml:space="preserve"> 51</w:t>
-            </w:r>
-          </w:p>
-          <w:p>
-            <w:pPr>
-              <w:pStyle w:val="HTMLPreformatted"/>
-              <w:spacing w:line="244" w:lineRule="atLeast"/>
-              <w:rPr>
-                <w:color w:val="333333"/>
-              </w:rPr>
-            </w:pPr>
-            <w:r>
-              <w:rPr>
-                <w:color w:val="333333"/>
-              </w:rPr>
-              <w:t xml:space="preserve"> 52</w:t>
-            </w:r>
-          </w:p>
-          <w:p>
-            <w:pPr>
-              <w:pStyle w:val="HTMLPreformatted"/>
-              <w:spacing w:line="244" w:lineRule="atLeast"/>
-              <w:rPr>
-                <w:color w:val="333333"/>
-              </w:rPr>
-            </w:pPr>
-            <w:r>
-              <w:rPr>
-                <w:color w:val="333333"/>
-              </w:rPr>
-              <w:t xml:space="preserve"> 53</w:t>
-            </w:r>
-          </w:p>
-          <w:p>
-            <w:pPr>
-              <w:pStyle w:val="HTMLPreformatted"/>
-              <w:spacing w:line="244" w:lineRule="atLeast"/>
-              <w:rPr>
-                <w:color w:val="333333"/>
-              </w:rPr>
-            </w:pPr>
-            <w:r>
-              <w:rPr>
-                <w:color w:val="333333"/>
-              </w:rPr>
-              <w:t xml:space="preserve"> 54</w:t>
-            </w:r>
-          </w:p>
-          <w:p>
-            <w:pPr>
-              <w:pStyle w:val="HTMLPreformatted"/>
-              <w:spacing w:line="244" w:lineRule="atLeast"/>
-              <w:rPr>
-                <w:color w:val="333333"/>
-              </w:rPr>
-            </w:pPr>
-            <w:r>
-              <w:rPr>
-                <w:color w:val="333333"/>
-              </w:rPr>
-              <w:t xml:space="preserve"> 55</w:t>
-            </w:r>
-          </w:p>
-          <w:p>
-            <w:pPr>
-              <w:pStyle w:val="HTMLPreformatted"/>
-              <w:spacing w:line="244" w:lineRule="atLeast"/>
-              <w:rPr>
-                <w:color w:val="333333"/>
-              </w:rPr>
-            </w:pPr>
-            <w:r>
-              <w:rPr>
-                <w:color w:val="333333"/>
-              </w:rPr>
-              <w:t xml:space="preserve"> 56</w:t>
-            </w:r>
-          </w:p>
-          <w:p>
-            <w:pPr>
-              <w:pStyle w:val="HTMLPreformatted"/>
-              <w:spacing w:line="244" w:lineRule="atLeast"/>
-              <w:rPr>
-                <w:color w:val="333333"/>
-              </w:rPr>
-            </w:pPr>
-            <w:r>
-              <w:rPr>
-                <w:color w:val="333333"/>
-              </w:rPr>
-              <w:t xml:space="preserve"> 57</w:t>
-            </w:r>
-          </w:p>
-          <w:p>
-            <w:pPr>
-              <w:pStyle w:val="HTMLPreformatted"/>
-              <w:spacing w:line="244" w:lineRule="atLeast"/>
-              <w:rPr>
-                <w:color w:val="333333"/>
-              </w:rPr>
-            </w:pPr>
-            <w:r>
-              <w:rPr>
-                <w:color w:val="333333"/>
-              </w:rPr>
-              <w:t xml:space="preserve"> 58</w:t>
-            </w:r>
-          </w:p>
-          <w:p>
-            <w:pPr>
-              <w:pStyle w:val="HTMLPreformatted"/>
-              <w:spacing w:line="244" w:lineRule="atLeast"/>
-              <w:rPr>
-                <w:color w:val="333333"/>
-              </w:rPr>
-            </w:pPr>
-            <w:r>
-              <w:rPr>
-                <w:color w:val="333333"/>
-              </w:rPr>
-              <w:t xml:space="preserve"> 59</w:t>
-            </w:r>
-          </w:p>
-          <w:p>
-            <w:pPr>
-              <w:pStyle w:val="HTMLPreformatted"/>
-              <w:spacing w:line="244" w:lineRule="atLeast"/>
-              <w:rPr>
-                <w:color w:val="333333"/>
-              </w:rPr>
-            </w:pPr>
-            <w:r>
-              <w:rPr>
-                <w:color w:val="333333"/>
-              </w:rPr>
-              <w:t xml:space="preserve"> 60</w:t>
-            </w:r>
-          </w:p>
-          <w:p>
-            <w:pPr>
-              <w:pStyle w:val="HTMLPreformatted"/>
-              <w:spacing w:line="244" w:lineRule="atLeast"/>
-              <w:rPr>
-                <w:color w:val="333333"/>
-              </w:rPr>
-            </w:pPr>
-            <w:r>
-              <w:rPr>
-                <w:color w:val="333333"/>
-              </w:rPr>
-              <w:t xml:space="preserve"> 61</w:t>
-            </w:r>
-          </w:p>
-          <w:p>
-            <w:pPr>
-              <w:pStyle w:val="HTMLPreformatted"/>
-              <w:spacing w:line="244" w:lineRule="atLeast"/>
-              <w:rPr>
-                <w:color w:val="333333"/>
-              </w:rPr>
-            </w:pPr>
-            <w:r>
-              <w:rPr>
-                <w:color w:val="333333"/>
-              </w:rPr>
-              <w:t xml:space="preserve"> 62</w:t>
-            </w:r>
-          </w:p>
-          <w:p>
-            <w:pPr>
-              <w:pStyle w:val="HTMLPreformatted"/>
-              <w:spacing w:line="244" w:lineRule="atLeast"/>
-              <w:rPr>
-                <w:color w:val="333333"/>
-              </w:rPr>
-            </w:pPr>
-            <w:r>
-              <w:rPr>
-                <w:color w:val="333333"/>
-              </w:rPr>
-              <w:t xml:space="preserve"> 63</w:t>
-            </w:r>
-          </w:p>
-          <w:p>
-            <w:pPr>
-              <w:pStyle w:val="HTMLPreformatted"/>
-              <w:spacing w:line="244" w:lineRule="atLeast"/>
-              <w:rPr>
-                <w:color w:val="333333"/>
-              </w:rPr>
-            </w:pPr>
-            <w:r>
-              <w:rPr>
-                <w:color w:val="333333"/>
-              </w:rPr>
-              <w:t xml:space="preserve"> 64</w:t>
-            </w:r>
-          </w:p>
-          <w:p>
-            <w:pPr>
-              <w:pStyle w:val="HTMLPreformatted"/>
-              <w:spacing w:line="244" w:lineRule="atLeast"/>
-              <w:rPr>
-                <w:color w:val="333333"/>
-              </w:rPr>
-            </w:pPr>
-            <w:r>
-              <w:rPr>
-                <w:color w:val="333333"/>
-              </w:rPr>
-              <w:t xml:space="preserve"> 65</w:t>
-            </w:r>
-          </w:p>
-          <w:p>
-            <w:pPr>
-              <w:pStyle w:val="HTMLPreformatted"/>
-              <w:spacing w:line="244" w:lineRule="atLeast"/>
-              <w:rPr>
-                <w:color w:val="333333"/>
-              </w:rPr>
-            </w:pPr>
-            <w:r>
-              <w:rPr>
-                <w:color w:val="333333"/>
-              </w:rPr>
-              <w:t xml:space="preserve"> 66</w:t>
-            </w:r>
-          </w:p>
-          <w:p>
-            <w:pPr>
-              <w:pStyle w:val="HTMLPreformatted"/>
-              <w:spacing w:line="244" w:lineRule="atLeast"/>
-              <w:rPr>
-                <w:color w:val="333333"/>
-              </w:rPr>
-            </w:pPr>
-            <w:r>
-              <w:rPr>
-                <w:color w:val="333333"/>
-              </w:rPr>
-              <w:t xml:space="preserve"> 67</w:t>
-            </w:r>
-          </w:p>
-          <w:p>
-            <w:pPr>
-              <w:pStyle w:val="HTMLPreformatted"/>
-              <w:spacing w:line="244" w:lineRule="atLeast"/>
-              <w:rPr>
-                <w:color w:val="333333"/>
-              </w:rPr>
-            </w:pPr>
-            <w:r>
-              <w:rPr>
-                <w:color w:val="333333"/>
-              </w:rPr>
-              <w:t xml:space="preserve"> 68</w:t>
-            </w:r>
-          </w:p>
-          <w:p>
-            <w:pPr>
-              <w:pStyle w:val="HTMLPreformatted"/>
-              <w:spacing w:line="244" w:lineRule="atLeast"/>
-              <w:rPr>
-                <w:color w:val="333333"/>
-              </w:rPr>
-            </w:pPr>
-            <w:r>
-              <w:rPr>
-                <w:color w:val="333333"/>
-              </w:rPr>
-              <w:t xml:space="preserve"> 69</w:t>
-            </w:r>
-          </w:p>
-          <w:p>
-            <w:pPr>
-              <w:pStyle w:val="HTMLPreformatted"/>
-              <w:spacing w:line="244" w:lineRule="atLeast"/>
-              <w:rPr>
-                <w:color w:val="333333"/>
-              </w:rPr>
-            </w:pPr>
-            <w:r>
-              <w:rPr>
-                <w:color w:val="333333"/>
-              </w:rPr>
-              <w:t xml:space="preserve"> 70</w:t>
-            </w:r>
-          </w:p>
-          <w:p>
-            <w:pPr>
-              <w:pStyle w:val="HTMLPreformatted"/>
-              <w:spacing w:line="244" w:lineRule="atLeast"/>
-              <w:rPr>
-                <w:color w:val="333333"/>
-              </w:rPr>
-            </w:pPr>
-            <w:r>
-              <w:rPr>
-                <w:color w:val="333333"/>
-              </w:rPr>
-              <w:t xml:space="preserve"> 71</w:t>
-            </w:r>
-          </w:p>
-          <w:p>
-            <w:pPr>
-              <w:pStyle w:val="HTMLPreformatted"/>
-              <w:spacing w:line="244" w:lineRule="atLeast"/>
-              <w:rPr>
-                <w:color w:val="333333"/>
-              </w:rPr>
-            </w:pPr>
-            <w:r>
-              <w:rPr>
-                <w:color w:val="333333"/>
-              </w:rPr>
-              <w:t xml:space="preserve"> 72</w:t>
-            </w:r>
-          </w:p>
-          <w:p>
-            <w:pPr>
-              <w:pStyle w:val="HTMLPreformatted"/>
-              <w:spacing w:line="244" w:lineRule="atLeast"/>
-              <w:rPr>
-                <w:color w:val="333333"/>
-              </w:rPr>
-            </w:pPr>
-            <w:r>
-              <w:rPr>
-                <w:color w:val="333333"/>
-              </w:rPr>
-              <w:t xml:space="preserve"> 73</w:t>
-            </w:r>
-          </w:p>
-          <w:p>
-            <w:pPr>
-              <w:pStyle w:val="HTMLPreformatted"/>
-              <w:spacing w:line="244" w:lineRule="atLeast"/>
-              <w:rPr>
-                <w:color w:val="333333"/>
-              </w:rPr>
-            </w:pPr>
-            <w:r>
-              <w:rPr>
-                <w:color w:val="333333"/>
-              </w:rPr>
-              <w:t xml:space="preserve"> 74</w:t>
-            </w:r>
-          </w:p>
-          <w:p>
-            <w:pPr>
-              <w:pStyle w:val="HTMLPreformatted"/>
-              <w:spacing w:line="244" w:lineRule="atLeast"/>
-              <w:rPr>
-                <w:color w:val="333333"/>
-              </w:rPr>
-            </w:pPr>
-            <w:r>
-              <w:rPr>
-                <w:color w:val="333333"/>
-              </w:rPr>
-              <w:t xml:space="preserve"> 75</w:t>
-            </w:r>
-          </w:p>
-          <w:p>
-            <w:pPr>
-              <w:pStyle w:val="HTMLPreformatted"/>
-              <w:spacing w:line="244" w:lineRule="atLeast"/>
-              <w:rPr>
-                <w:color w:val="333333"/>
-              </w:rPr>
-            </w:pPr>
-            <w:r>
-              <w:rPr>
-                <w:color w:val="333333"/>
-              </w:rPr>
               <w:t xml:space="preserve"> 76</w:t>
             </w:r>
           </w:p>
@@ -2660,7 +2645,6 @@
               <w:rPr>
                 <w:color w:val="333333"/>
               </w:rPr>
-              <w:lastRenderedPageBreak/>
               <w:t xml:space="preserve"> 81</w:t>
             </w:r>
           </w:p>
@@ -3217,216 +3201,6 @@
                 <w:color w:val="333333"/>
               </w:rPr>
               <w:t>118</w:t>
-            </w:r>
-          </w:p>
-          <w:p>
-            <w:pPr>
-              <w:pStyle w:val="HTMLPreformatted"/>
-              <w:spacing w:line="244" w:lineRule="atLeast"/>
-              <w:rPr>
-                <w:color w:val="333333"/>
-              </w:rPr>
-            </w:pPr>
-            <w:r>
-              <w:rPr>
-                <w:color w:val="333333"/>
-              </w:rPr>
-              <w:t>119</w:t>
-            </w:r>
-          </w:p>
-          <w:p>
-            <w:pPr>
-              <w:pStyle w:val="HTMLPreformatted"/>
-              <w:spacing w:line="244" w:lineRule="atLeast"/>
-              <w:rPr>
-                <w:color w:val="333333"/>
-              </w:rPr>
-            </w:pPr>
-            <w:r>
-              <w:rPr>
-                <w:color w:val="333333"/>
-              </w:rPr>
-              <w:t>120</w:t>
-            </w:r>
-          </w:p>
-          <w:p>
-            <w:pPr>
-              <w:pStyle w:val="HTMLPreformatted"/>
-              <w:spacing w:line="244" w:lineRule="atLeast"/>
-              <w:rPr>
-                <w:color w:val="333333"/>
-              </w:rPr>
-            </w:pPr>
-            <w:r>
-              <w:rPr>
-                <w:color w:val="333333"/>
-              </w:rPr>
-              <w:t>121</w:t>
-            </w:r>
-          </w:p>
-          <w:p>
-            <w:pPr>
-              <w:pStyle w:val="HTMLPreformatted"/>
-              <w:spacing w:line="244" w:lineRule="atLeast"/>
-              <w:rPr>
-                <w:color w:val="333333"/>
-              </w:rPr>
-            </w:pPr>
-            <w:r>
-              <w:rPr>
-                <w:color w:val="333333"/>
-              </w:rPr>
-              <w:t>122</w:t>
-            </w:r>
-          </w:p>
-          <w:p>
-            <w:pPr>
-              <w:pStyle w:val="HTMLPreformatted"/>
-              <w:spacing w:line="244" w:lineRule="atLeast"/>
-              <w:rPr>
-                <w:color w:val="333333"/>
-              </w:rPr>
-            </w:pPr>
-            <w:r>
-              <w:rPr>
-                <w:color w:val="333333"/>
-              </w:rPr>
-              <w:t>123</w:t>
-            </w:r>
-          </w:p>
-          <w:p>
-            <w:pPr>
-              <w:pStyle w:val="HTMLPreformatted"/>
-              <w:spacing w:line="244" w:lineRule="atLeast"/>
-              <w:rPr>
-                <w:color w:val="333333"/>
-              </w:rPr>
-            </w:pPr>
-            <w:r>
-              <w:rPr>
-                <w:color w:val="333333"/>
-              </w:rPr>
-              <w:t>124</w:t>
-            </w:r>
-          </w:p>
-          <w:p>
-            <w:pPr>
-              <w:pStyle w:val="HTMLPreformatted"/>
-              <w:spacing w:line="244" w:lineRule="atLeast"/>
-              <w:rPr>
-                <w:color w:val="333333"/>
-              </w:rPr>
-            </w:pPr>
-            <w:r>
-              <w:rPr>
-                <w:color w:val="333333"/>
-              </w:rPr>
-              <w:t>125</w:t>
-            </w:r>
-          </w:p>
-          <w:p>
-            <w:pPr>
-              <w:pStyle w:val="HTMLPreformatted"/>
-              <w:spacing w:line="244" w:lineRule="atLeast"/>
-              <w:rPr>
-                <w:color w:val="333333"/>
-              </w:rPr>
-            </w:pPr>
-            <w:r>
-              <w:rPr>
-                <w:color w:val="333333"/>
-              </w:rPr>
-              <w:t>126</w:t>
-            </w:r>
-          </w:p>
-          <w:p>
-            <w:pPr>
-              <w:pStyle w:val="HTMLPreformatted"/>
-              <w:spacing w:line="244" w:lineRule="atLeast"/>
-              <w:rPr>
-                <w:color w:val="333333"/>
-              </w:rPr>
-            </w:pPr>
-            <w:r>
-              <w:rPr>
-                <w:color w:val="333333"/>
-              </w:rPr>
-              <w:t>127</w:t>
-            </w:r>
-          </w:p>
-          <w:p>
-            <w:pPr>
-              <w:pStyle w:val="HTMLPreformatted"/>
-              <w:spacing w:line="244" w:lineRule="atLeast"/>
-              <w:rPr>
-                <w:color w:val="333333"/>
-              </w:rPr>
-            </w:pPr>
-            <w:r>
-              <w:rPr>
-                <w:color w:val="333333"/>
-              </w:rPr>
-              <w:t>128</w:t>
-            </w:r>
-          </w:p>
-          <w:p>
-            <w:pPr>
-              <w:pStyle w:val="HTMLPreformatted"/>
-              <w:spacing w:line="244" w:lineRule="atLeast"/>
-              <w:rPr>
-                <w:color w:val="333333"/>
-              </w:rPr>
-            </w:pPr>
-            <w:r>
-              <w:rPr>
-                <w:color w:val="333333"/>
-              </w:rPr>
-              <w:t>129</w:t>
-            </w:r>
-          </w:p>
-          <w:p>
-            <w:pPr>
-              <w:pStyle w:val="HTMLPreformatted"/>
-              <w:spacing w:line="244" w:lineRule="atLeast"/>
-              <w:rPr>
-                <w:color w:val="333333"/>
-              </w:rPr>
-            </w:pPr>
-            <w:r>
-              <w:rPr>
-                <w:color w:val="333333"/>
-              </w:rPr>
-              <w:t>130</w:t>
-            </w:r>
-          </w:p>
-          <w:p>
-            <w:pPr>
-              <w:pStyle w:val="HTMLPreformatted"/>
-              <w:spacing w:line="244" w:lineRule="atLeast"/>
-              <w:rPr>
-                <w:color w:val="333333"/>
-              </w:rPr>
-            </w:pPr>
-            <w:r>
-              <w:rPr>
-                <w:color w:val="333333"/>
-              </w:rPr>
-              <w:t>131</w:t>
-            </w:r>
-          </w:p>
-          <w:p>
-            <w:pPr>
-              <w:pStyle w:val="HTMLPreformatted"/>
-              <w:spacing w:line="244" w:lineRule="atLeast"/>
-              <w:rPr>
-                <w:color w:val="333333"/>
-              </w:rPr>
-            </w:pPr>
-            <w:r>
-              <w:rPr>
-                <w:color w:val="333333"/>
-              </w:rPr>
-              <w:t>132</w:t>
             </w:r>
           </w:p>
         </w:tc>
@@ -3892,6 +3666,20 @@
               <w:rPr>
                 <w:b/>
                 <w:bCs/>
+                <w:color w:val="008800"/>
+              </w:rPr>
+              <w:t>const</w:t>
+            </w:r>
+            <w:r>
+              <w:rPr>
+                <w:color w:val="333333"/>
+              </w:rPr>
+              <w:t xml:space="preserve"> </w:t>
+            </w:r>
+            <w:r>
+              <w:rPr>
+                <w:b/>
+                <w:bCs/>
                 <w:color w:val="333399"/>
               </w:rPr>
               <w:t>int</w:t>
@@ -4003,21 +3791,72 @@
                 <w:color w:val="333333"/>
               </w:rPr>
             </w:pPr>
-          </w:p>
-          <w:p>
-            <w:pPr>
-              <w:pStyle w:val="HTMLPreformatted"/>
-              <w:spacing w:line="244" w:lineRule="atLeast"/>
-              <w:rPr>
-                <w:color w:val="333333"/>
-              </w:rPr>
-            </w:pPr>
+            <w:r>
+              <w:rPr>
+                <w:b/>
+                <w:bCs/>
+                <w:color w:val="008800"/>
+              </w:rPr>
+              <w:t>const</w:t>
+            </w:r>
+            <w:r>
+              <w:rPr>
+                <w:color w:val="333333"/>
+              </w:rPr>
+              <w:t xml:space="preserve"> </w:t>
+            </w:r>
             <w:r>
               <w:rPr>
                 <w:b/>
                 <w:bCs/>
                 <w:color w:val="333399"/>
               </w:rPr>
+              <w:t>int</w:t>
+            </w:r>
+            <w:r>
+              <w:rPr>
+                <w:color w:val="333333"/>
+              </w:rPr>
+              <w:t xml:space="preserve"> beepTime = </w:t>
+            </w:r>
+            <w:r>
+              <w:rPr>
+                <w:b/>
+                <w:bCs/>
+                <w:color w:val="0000DD"/>
+              </w:rPr>
+              <w:t>80</w:t>
+            </w:r>
+            <w:r>
+              <w:rPr>
+                <w:color w:val="333333"/>
+              </w:rPr>
+              <w:t>;</w:t>
+            </w:r>
+          </w:p>
+          <w:p>
+            <w:pPr>
+              <w:pStyle w:val="HTMLPreformatted"/>
+              <w:spacing w:line="244" w:lineRule="atLeast"/>
+              <w:rPr>
+                <w:color w:val="333333"/>
+              </w:rPr>
+            </w:pPr>
+          </w:p>
+          <w:p>
+            <w:pPr>
+              <w:pStyle w:val="HTMLPreformatted"/>
+              <w:spacing w:line="244" w:lineRule="atLeast"/>
+              <w:rPr>
+                <w:color w:val="333333"/>
+              </w:rPr>
+            </w:pPr>
+            <w:r>
+              <w:rPr>
+                <w:b/>
+                <w:bCs/>
+                <w:color w:val="333399"/>
+              </w:rPr>
               <w:t>void</w:t>
             </w:r>
             <w:r>
@@ -4068,6 +3907,7 @@
               <w:rPr>
                 <w:color w:val="333333"/>
               </w:rPr>
+              <w:lastRenderedPageBreak/>
               <w:t xml:space="preserve">  lcd.begin(</w:t>
             </w:r>
             <w:r>
@@ -4177,7 +4017,6 @@
               <w:rPr>
                 <w:color w:val="333333"/>
               </w:rPr>
-              <w:lastRenderedPageBreak/>
               <w:t xml:space="preserve">  pinMode(ledPinR, OUTPUT);</w:t>
             </w:r>
           </w:p>
@@ -4310,27 +4149,89 @@
                 <w:color w:val="333333"/>
               </w:rPr>
             </w:pPr>
-            <w:r>
-              <w:rPr>
-                <w:color w:val="333333"/>
-              </w:rPr>
-              <w:t xml:space="preserve">    digitalWrite(trigPin, LOW);</w:t>
-            </w:r>
-          </w:p>
-          <w:p>
-            <w:pPr>
-              <w:pStyle w:val="HTMLPreformatted"/>
-              <w:spacing w:line="244" w:lineRule="atLeast"/>
-              <w:rPr>
-                <w:color w:val="333333"/>
-              </w:rPr>
-            </w:pPr>
+          </w:p>
+          <w:p>
+            <w:pPr>
+              <w:pStyle w:val="HTMLPreformatted"/>
+              <w:spacing w:line="244" w:lineRule="atLeast"/>
+              <w:rPr>
+                <w:color w:val="333333"/>
+              </w:rPr>
+            </w:pPr>
+            <w:r>
+              <w:rPr>
+                <w:color w:val="333333"/>
+              </w:rPr>
+              <w:t xml:space="preserve"> </w:t>
+            </w:r>
             <w:r>
               <w:rPr>
                 <w:color w:val="333333"/>
               </w:rPr>
               <w:tab/>
-              <w:t>delayMicroseconds(</w:t>
+              <w:t>digitalWrite(trigPin, HIGH);</w:t>
+            </w:r>
+          </w:p>
+          <w:p>
+            <w:pPr>
+              <w:pStyle w:val="HTMLPreformatted"/>
+              <w:spacing w:line="244" w:lineRule="atLeast"/>
+              <w:rPr>
+                <w:color w:val="333333"/>
+              </w:rPr>
+            </w:pPr>
+            <w:r>
+              <w:rPr>
+                <w:color w:val="333333"/>
+              </w:rPr>
+              <w:tab/>
+              <w:t>digitalWrite(trigPin, LOW);</w:t>
+            </w:r>
+          </w:p>
+          <w:p>
+            <w:pPr>
+              <w:pStyle w:val="HTMLPreformatted"/>
+              <w:spacing w:line="244" w:lineRule="atLeast"/>
+              <w:rPr>
+                <w:color w:val="333333"/>
+              </w:rPr>
+            </w:pPr>
+            <w:r>
+              <w:rPr>
+                <w:color w:val="333333"/>
+              </w:rPr>
+              <w:tab/>
+              <w:t>duration = pulseIn(echoPin, HIGH);</w:t>
+            </w:r>
+          </w:p>
+          <w:p>
+            <w:pPr>
+              <w:pStyle w:val="HTMLPreformatted"/>
+              <w:spacing w:line="244" w:lineRule="atLeast"/>
+              <w:rPr>
+                <w:color w:val="333333"/>
+              </w:rPr>
+            </w:pPr>
+            <w:r>
+              <w:rPr>
+                <w:color w:val="333333"/>
+              </w:rPr>
+              <w:tab/>
+              <w:t>distanceCm= duration*</w:t>
+            </w:r>
+            <w:r>
+              <w:rPr>
+                <w:b/>
+                <w:bCs/>
+                <w:color w:val="6600EE"/>
+              </w:rPr>
+              <w:t>0.034</w:t>
+            </w:r>
+            <w:r>
+              <w:rPr>
+                <w:color w:val="333333"/>
+              </w:rPr>
+              <w:t>/</w:t>
             </w:r>
             <w:r>
               <w:rPr>
@@ -4344,7 +4245,7 @@
               <w:rPr>
                 <w:color w:val="333333"/>
               </w:rPr>
-              <w:t>);</w:t>
+              <w:t>;</w:t>
             </w:r>
           </w:p>
           <w:p>
@@ -4375,23 +4276,7 @@
                 <w:color w:val="333333"/>
               </w:rPr>
               <w:tab/>
-              <w:t>digitalWrite(trigPin, HIGH);</w:t>
-            </w:r>
-          </w:p>
-          <w:p>
-            <w:pPr>
-              <w:pStyle w:val="HTMLPreformatted"/>
-              <w:spacing w:line="244" w:lineRule="atLeast"/>
-              <w:rPr>
-                <w:color w:val="333333"/>
-              </w:rPr>
-            </w:pPr>
-            <w:r>
-              <w:rPr>
-                <w:color w:val="333333"/>
-              </w:rPr>
-              <w:tab/>
-              <w:t>delayMicroseconds(</w:t>
+              <w:t>lcd.setCursor(</w:t>
             </w:r>
             <w:r>
               <w:rPr>
@@ -4399,90 +4284,13 @@
                 <w:bCs/>
                 <w:color w:val="0000DD"/>
               </w:rPr>
-              <w:t>10</w:t>
-            </w:r>
-            <w:r>
-              <w:rPr>
-                <w:color w:val="333333"/>
-              </w:rPr>
-              <w:t>);</w:t>
-            </w:r>
-          </w:p>
-          <w:p>
-            <w:pPr>
-              <w:pStyle w:val="HTMLPreformatted"/>
-              <w:spacing w:line="244" w:lineRule="atLeast"/>
-              <w:rPr>
-                <w:color w:val="333333"/>
-              </w:rPr>
-            </w:pPr>
-            <w:r>
-              <w:rPr>
-                <w:color w:val="333333"/>
-              </w:rPr>
-              <w:t xml:space="preserve">  </w:t>
-            </w:r>
-          </w:p>
-          <w:p>
-            <w:pPr>
-              <w:pStyle w:val="HTMLPreformatted"/>
-              <w:spacing w:line="244" w:lineRule="atLeast"/>
-              <w:rPr>
-                <w:color w:val="333333"/>
-              </w:rPr>
-            </w:pPr>
-            <w:r>
-              <w:rPr>
-                <w:color w:val="333333"/>
-              </w:rPr>
-              <w:tab/>
-              <w:t>digitalWrite(trigPin, LOW);</w:t>
-            </w:r>
-          </w:p>
-          <w:p>
-            <w:pPr>
-              <w:pStyle w:val="HTMLPreformatted"/>
-              <w:spacing w:line="244" w:lineRule="atLeast"/>
-              <w:rPr>
-                <w:color w:val="333333"/>
-              </w:rPr>
-            </w:pPr>
-            <w:r>
-              <w:rPr>
-                <w:color w:val="333333"/>
-              </w:rPr>
-              <w:tab/>
-              <w:t>duration = pulseIn(echoPin, HIGH);</w:t>
-            </w:r>
-          </w:p>
-          <w:p>
-            <w:pPr>
-              <w:pStyle w:val="HTMLPreformatted"/>
-              <w:spacing w:line="244" w:lineRule="atLeast"/>
-              <w:rPr>
-                <w:color w:val="333333"/>
-              </w:rPr>
-            </w:pPr>
-            <w:r>
-              <w:rPr>
-                <w:color w:val="333333"/>
-              </w:rPr>
-              <w:tab/>
-              <w:t>distanceCm= duration*</w:t>
-            </w:r>
-            <w:r>
-              <w:rPr>
-                <w:b/>
-                <w:bCs/>
-                <w:color w:val="6600EE"/>
-              </w:rPr>
-              <w:t>0.034</w:t>
-            </w:r>
-            <w:r>
-              <w:rPr>
-                <w:color w:val="333333"/>
-              </w:rPr>
-              <w:t>/</w:t>
+              <w:t>0</w:t>
+            </w:r>
+            <w:r>
+              <w:rPr>
+                <w:color w:val="333333"/>
+              </w:rPr>
+              <w:t>,</w:t>
             </w:r>
             <w:r>
               <w:rPr>
@@ -4490,13 +4298,28 @@
                 <w:bCs/>
                 <w:color w:val="0000DD"/>
               </w:rPr>
-              <w:t>2</w:t>
-            </w:r>
-            <w:r>
-              <w:rPr>
-                <w:color w:val="333333"/>
-              </w:rPr>
-              <w:t>;</w:t>
+              <w:t>0</w:t>
+            </w:r>
+            <w:r>
+              <w:rPr>
+                <w:color w:val="333333"/>
+              </w:rPr>
+              <w:t xml:space="preserve">); </w:t>
+            </w:r>
+          </w:p>
+          <w:p>
+            <w:pPr>
+              <w:pStyle w:val="HTMLPreformatted"/>
+              <w:spacing w:line="244" w:lineRule="atLeast"/>
+              <w:rPr>
+                <w:color w:val="333333"/>
+              </w:rPr>
+            </w:pPr>
+            <w:r>
+              <w:rPr>
+                <w:color w:val="333333"/>
+              </w:rPr>
+              <w:tab/>
             </w:r>
           </w:p>
           <w:p>
@@ -4526,8 +4349,42 @@
               <w:rPr>
                 <w:color w:val="333333"/>
               </w:rPr>
-              <w:tab/>
-              <w:t>lcd.setCursor(</w:t>
+              <w:t xml:space="preserve">   </w:t>
+            </w:r>
+            <w:r>
+              <w:rPr>
+                <w:color w:val="888888"/>
+              </w:rPr>
+              <w:t>// RED</w:t>
+            </w:r>
+          </w:p>
+          <w:p>
+            <w:pPr>
+              <w:pStyle w:val="HTMLPreformatted"/>
+              <w:spacing w:line="244" w:lineRule="atLeast"/>
+              <w:rPr>
+                <w:color w:val="333333"/>
+              </w:rPr>
+            </w:pPr>
+            <w:r>
+              <w:rPr>
+                <w:color w:val="333333"/>
+              </w:rPr>
+              <w:t xml:space="preserve">  </w:t>
+            </w:r>
+            <w:r>
+              <w:rPr>
+                <w:b/>
+                <w:bCs/>
+                <w:color w:val="008800"/>
+              </w:rPr>
+              <w:t>if</w:t>
+            </w:r>
+            <w:r>
+              <w:rPr>
+                <w:color w:val="333333"/>
+              </w:rPr>
+              <w:t xml:space="preserve">(distanceCm &gt; </w:t>
             </w:r>
             <w:r>
               <w:rPr>
@@ -4535,13 +4392,13 @@
                 <w:bCs/>
                 <w:color w:val="0000DD"/>
               </w:rPr>
-              <w:t>0</w:t>
-            </w:r>
-            <w:r>
-              <w:rPr>
-                <w:color w:val="333333"/>
-              </w:rPr>
-              <w:t>,</w:t>
+              <w:t>25</w:t>
+            </w:r>
+            <w:r>
+              <w:rPr>
+                <w:color w:val="333333"/>
+              </w:rPr>
+              <w:t xml:space="preserve"> &amp;&amp; distanceCm &lt; </w:t>
             </w:r>
             <w:r>
               <w:rPr>
@@ -4549,7 +4406,50 @@
                 <w:bCs/>
                 <w:color w:val="0000DD"/>
               </w:rPr>
-              <w:t>0</w:t>
+              <w:t>55</w:t>
+            </w:r>
+            <w:r>
+              <w:rPr>
+                <w:color w:val="333333"/>
+              </w:rPr>
+              <w:t>)</w:t>
+            </w:r>
+          </w:p>
+          <w:p>
+            <w:pPr>
+              <w:pStyle w:val="HTMLPreformatted"/>
+              <w:spacing w:line="244" w:lineRule="atLeast"/>
+              <w:rPr>
+                <w:color w:val="333333"/>
+              </w:rPr>
+            </w:pPr>
+            <w:r>
+              <w:rPr>
+                <w:color w:val="333333"/>
+              </w:rPr>
+              <w:t xml:space="preserve">  {</w:t>
+            </w:r>
+          </w:p>
+          <w:p>
+            <w:pPr>
+              <w:pStyle w:val="HTMLPreformatted"/>
+              <w:spacing w:line="244" w:lineRule="atLeast"/>
+              <w:rPr>
+                <w:color w:val="333333"/>
+              </w:rPr>
+            </w:pPr>
+            <w:r>
+              <w:rPr>
+                <w:color w:val="333333"/>
+              </w:rPr>
+              <w:t xml:space="preserve">    lcd.print(</w:t>
+            </w:r>
+            <w:r>
+              <w:rPr>
+                <w:color w:val="333333"/>
+                <w:shd w:val="clear" w:color="auto" w:fill="FFF0F0"/>
+              </w:rPr>
+              <w:t>"Distance: "</w:t>
             </w:r>
             <w:r>
               <w:rPr>
@@ -4571,6 +4471,109 @@
                 <w:color w:val="333333"/>
               </w:rPr>
               <w:tab/>
+              <w:t xml:space="preserve">lcd.print(distanceCm); </w:t>
+            </w:r>
+          </w:p>
+          <w:p>
+            <w:pPr>
+              <w:pStyle w:val="HTMLPreformatted"/>
+              <w:spacing w:line="244" w:lineRule="atLeast"/>
+              <w:rPr>
+                <w:color w:val="333333"/>
+              </w:rPr>
+            </w:pPr>
+            <w:r>
+              <w:rPr>
+                <w:color w:val="333333"/>
+              </w:rPr>
+              <w:tab/>
+              <w:t>lcd.print(</w:t>
+            </w:r>
+            <w:r>
+              <w:rPr>
+                <w:color w:val="333333"/>
+                <w:shd w:val="clear" w:color="auto" w:fill="FFF0F0"/>
+              </w:rPr>
+              <w:t>" cm"</w:t>
+            </w:r>
+            <w:r>
+              <w:rPr>
+                <w:color w:val="333333"/>
+              </w:rPr>
+              <w:t>);</w:t>
+            </w:r>
+          </w:p>
+          <w:p>
+            <w:pPr>
+              <w:pStyle w:val="HTMLPreformatted"/>
+              <w:spacing w:line="244" w:lineRule="atLeast"/>
+              <w:rPr>
+                <w:color w:val="333333"/>
+              </w:rPr>
+            </w:pPr>
+            <w:r>
+              <w:rPr>
+                <w:color w:val="333333"/>
+              </w:rPr>
+              <w:t xml:space="preserve">    </w:t>
+            </w:r>
+          </w:p>
+          <w:p>
+            <w:pPr>
+              <w:pStyle w:val="HTMLPreformatted"/>
+              <w:spacing w:line="244" w:lineRule="atLeast"/>
+              <w:rPr>
+                <w:color w:val="333333"/>
+              </w:rPr>
+            </w:pPr>
+            <w:r>
+              <w:rPr>
+                <w:color w:val="333333"/>
+              </w:rPr>
+              <w:t xml:space="preserve">    tone(buzzer, </w:t>
+            </w:r>
+            <w:r>
+              <w:rPr>
+                <w:b/>
+                <w:bCs/>
+                <w:color w:val="0000DD"/>
+              </w:rPr>
+              <w:t>5000</w:t>
+            </w:r>
+            <w:r>
+              <w:rPr>
+                <w:color w:val="333333"/>
+              </w:rPr>
+              <w:t xml:space="preserve">, </w:t>
+            </w:r>
+            <w:r>
+              <w:rPr>
+                <w:b/>
+                <w:bCs/>
+                <w:color w:val="0000DD"/>
+              </w:rPr>
+              <w:t>200</w:t>
+            </w:r>
+            <w:r>
+              <w:rPr>
+                <w:color w:val="333333"/>
+              </w:rPr>
+              <w:t>);</w:t>
+            </w:r>
+          </w:p>
+          <w:p>
+            <w:pPr>
+              <w:pStyle w:val="HTMLPreformatted"/>
+              <w:spacing w:line="244" w:lineRule="atLeast"/>
+              <w:rPr>
+                <w:color w:val="333333"/>
+              </w:rPr>
+            </w:pPr>
+            <w:r>
+              <w:rPr>
+                <w:color w:val="333333"/>
+              </w:rPr>
+              <w:t xml:space="preserve">    digitalWrite(ledPinR, HIGH);  </w:t>
             </w:r>
           </w:p>
           <w:p>
@@ -4587,6 +4590,108 @@
               </w:rPr>
               <w:t xml:space="preserve">  </w:t>
             </w:r>
+            <w:r>
+              <w:rPr>
+                <w:color w:val="333333"/>
+              </w:rPr>
+              <w:tab/>
+              <w:t>delay(</w:t>
+            </w:r>
+            <w:r>
+              <w:rPr>
+                <w:b/>
+                <w:bCs/>
+                <w:color w:val="0000DD"/>
+              </w:rPr>
+              <w:t>150</w:t>
+            </w:r>
+            <w:r>
+              <w:rPr>
+                <w:color w:val="333333"/>
+              </w:rPr>
+              <w:t xml:space="preserve">);                    </w:t>
+            </w:r>
+          </w:p>
+          <w:p>
+            <w:pPr>
+              <w:pStyle w:val="HTMLPreformatted"/>
+              <w:spacing w:line="244" w:lineRule="atLeast"/>
+              <w:rPr>
+                <w:color w:val="333333"/>
+              </w:rPr>
+            </w:pPr>
+            <w:r>
+              <w:rPr>
+                <w:color w:val="333333"/>
+              </w:rPr>
+              <w:t xml:space="preserve">  </w:t>
+            </w:r>
+            <w:r>
+              <w:rPr>
+                <w:color w:val="333333"/>
+              </w:rPr>
+              <w:tab/>
+              <w:t xml:space="preserve">digitalWrite(ledPinR, LOW);   </w:t>
+            </w:r>
+          </w:p>
+          <w:p>
+            <w:pPr>
+              <w:pStyle w:val="HTMLPreformatted"/>
+              <w:spacing w:line="244" w:lineRule="atLeast"/>
+              <w:rPr>
+                <w:color w:val="333333"/>
+              </w:rPr>
+            </w:pPr>
+            <w:r>
+              <w:rPr>
+                <w:color w:val="333333"/>
+              </w:rPr>
+              <w:t xml:space="preserve">    delay(</w:t>
+            </w:r>
+            <w:r>
+              <w:rPr>
+                <w:b/>
+                <w:bCs/>
+                <w:color w:val="0000DD"/>
+              </w:rPr>
+              <w:t>10</w:t>
+            </w:r>
+            <w:r>
+              <w:rPr>
+                <w:color w:val="333333"/>
+              </w:rPr>
+              <w:t>);</w:t>
+            </w:r>
+          </w:p>
+          <w:p>
+            <w:pPr>
+              <w:pStyle w:val="HTMLPreformatted"/>
+              <w:spacing w:line="244" w:lineRule="atLeast"/>
+              <w:rPr>
+                <w:color w:val="333333"/>
+              </w:rPr>
+            </w:pPr>
+            <w:r>
+              <w:rPr>
+                <w:color w:val="333333"/>
+              </w:rPr>
+              <w:t xml:space="preserve">  }</w:t>
+            </w:r>
+          </w:p>
+          <w:p>
+            <w:pPr>
+              <w:pStyle w:val="HTMLPreformatted"/>
+              <w:spacing w:line="244" w:lineRule="atLeast"/>
+              <w:rPr>
+                <w:color w:val="333333"/>
+              </w:rPr>
+            </w:pPr>
+            <w:r>
+              <w:rPr>
+                <w:color w:val="333333"/>
+              </w:rPr>
+              <w:t xml:space="preserve">  </w:t>
+            </w:r>
           </w:p>
           <w:p>
             <w:pPr>
@@ -4606,7 +4711,7 @@
               <w:rPr>
                 <w:color w:val="888888"/>
               </w:rPr>
-              <w:t>// RED</w:t>
+              <w:t>// Yellow</w:t>
             </w:r>
           </w:p>
           <w:p>
@@ -4643,7 +4748,7 @@
                 <w:bCs/>
                 <w:color w:val="0000DD"/>
               </w:rPr>
-              <w:t>25</w:t>
+              <w:t>55</w:t>
             </w:r>
             <w:r>
               <w:rPr>
@@ -4657,7 +4762,7 @@
                 <w:bCs/>
                 <w:color w:val="0000DD"/>
               </w:rPr>
-              <w:t>55</w:t>
+              <w:t>120</w:t>
             </w:r>
             <w:r>
               <w:rPr>
@@ -4693,79 +4798,6 @@
               <w:rPr>
                 <w:color w:val="333333"/>
               </w:rPr>
-              <w:t xml:space="preserve">    lcd.print(</w:t>
-            </w:r>
-            <w:r>
-              <w:rPr>
-                <w:color w:val="333333"/>
-                <w:shd w:val="clear" w:color="auto" w:fill="FFF0F0"/>
-              </w:rPr>
-              <w:t>"Distance: "</w:t>
-            </w:r>
-            <w:r>
-              <w:rPr>
-                <w:color w:val="333333"/>
-              </w:rPr>
-              <w:t xml:space="preserve">); </w:t>
-            </w:r>
-          </w:p>
-          <w:p>
-            <w:pPr>
-              <w:pStyle w:val="HTMLPreformatted"/>
-              <w:spacing w:line="244" w:lineRule="atLeast"/>
-              <w:rPr>
-                <w:color w:val="333333"/>
-              </w:rPr>
-            </w:pPr>
-            <w:r>
-              <w:rPr>
-                <w:color w:val="333333"/>
-              </w:rPr>
-              <w:tab/>
-              <w:t xml:space="preserve">lcd.print(distanceCm); </w:t>
-            </w:r>
-          </w:p>
-          <w:p>
-            <w:pPr>
-              <w:pStyle w:val="HTMLPreformatted"/>
-              <w:spacing w:line="244" w:lineRule="atLeast"/>
-              <w:rPr>
-                <w:color w:val="333333"/>
-              </w:rPr>
-            </w:pPr>
-            <w:r>
-              <w:rPr>
-                <w:color w:val="333333"/>
-              </w:rPr>
-              <w:tab/>
-              <w:t>lcd.print(</w:t>
-            </w:r>
-            <w:r>
-              <w:rPr>
-                <w:color w:val="333333"/>
-                <w:shd w:val="clear" w:color="auto" w:fill="FFF0F0"/>
-              </w:rPr>
-              <w:t>" cm"</w:t>
-            </w:r>
-            <w:r>
-              <w:rPr>
-                <w:color w:val="333333"/>
-              </w:rPr>
-              <w:t>);</w:t>
-            </w:r>
-          </w:p>
-          <w:p>
-            <w:pPr>
-              <w:pStyle w:val="HTMLPreformatted"/>
-              <w:spacing w:line="244" w:lineRule="atLeast"/>
-              <w:rPr>
-                <w:color w:val="333333"/>
-              </w:rPr>
-            </w:pPr>
-            <w:r>
-              <w:rPr>
-                <w:color w:val="333333"/>
-              </w:rPr>
               <w:t xml:space="preserve">    </w:t>
             </w:r>
           </w:p>
@@ -4781,7 +4813,7 @@
               <w:rPr>
                 <w:color w:val="333333"/>
               </w:rPr>
-              <w:t xml:space="preserve">    tone(buzzer, </w:t>
+              <w:t xml:space="preserve">    beepDelay = map(distanceCm, </w:t>
             </w:r>
             <w:r>
               <w:rPr>
@@ -4789,7 +4821,7 @@
                 <w:bCs/>
                 <w:color w:val="0000DD"/>
               </w:rPr>
-              <w:t>5000</w:t>
+              <w:t>55</w:t>
             </w:r>
             <w:r>
               <w:rPr>
@@ -4803,50 +4835,13 @@
                 <w:bCs/>
                 <w:color w:val="0000DD"/>
               </w:rPr>
-              <w:t>200</w:t>
-            </w:r>
-            <w:r>
-              <w:rPr>
-                <w:color w:val="333333"/>
-              </w:rPr>
-              <w:t>);</w:t>
-            </w:r>
-          </w:p>
-          <w:p>
-            <w:pPr>
-              <w:pStyle w:val="HTMLPreformatted"/>
-              <w:spacing w:line="244" w:lineRule="atLeast"/>
-              <w:rPr>
-                <w:color w:val="333333"/>
-              </w:rPr>
-            </w:pPr>
-            <w:r>
-              <w:rPr>
-                <w:color w:val="333333"/>
-              </w:rPr>
-              <w:t xml:space="preserve">    digitalWrite(ledPinR, HIGH);  </w:t>
-            </w:r>
-          </w:p>
-          <w:p>
-            <w:pPr>
-              <w:pStyle w:val="HTMLPreformatted"/>
-              <w:spacing w:line="244" w:lineRule="atLeast"/>
-              <w:rPr>
-                <w:color w:val="333333"/>
-              </w:rPr>
-            </w:pPr>
-            <w:r>
-              <w:rPr>
-                <w:color w:val="333333"/>
-              </w:rPr>
-              <w:t xml:space="preserve">  </w:t>
-            </w:r>
-            <w:r>
-              <w:rPr>
-                <w:color w:val="333333"/>
-              </w:rPr>
-              <w:tab/>
-              <w:t>delay(</w:t>
+              <w:t>120</w:t>
+            </w:r>
+            <w:r>
+              <w:rPr>
+                <w:color w:val="333333"/>
+              </w:rPr>
+              <w:t xml:space="preserve">, </w:t>
             </w:r>
             <w:r>
               <w:rPr>
@@ -4854,50 +4849,13 @@
                 <w:bCs/>
                 <w:color w:val="0000DD"/>
               </w:rPr>
-              <w:t>150</w:t>
-            </w:r>
-            <w:r>
-              <w:rPr>
-                <w:color w:val="333333"/>
-              </w:rPr>
-              <w:t xml:space="preserve">);                    </w:t>
-            </w:r>
-          </w:p>
-          <w:p>
-            <w:pPr>
-              <w:pStyle w:val="HTMLPreformatted"/>
-              <w:spacing w:line="244" w:lineRule="atLeast"/>
-              <w:rPr>
-                <w:color w:val="333333"/>
-              </w:rPr>
-            </w:pPr>
-            <w:r>
-              <w:rPr>
-                <w:color w:val="333333"/>
-              </w:rPr>
-              <w:t xml:space="preserve">  </w:t>
-            </w:r>
-            <w:r>
-              <w:rPr>
-                <w:color w:val="333333"/>
-              </w:rPr>
-              <w:tab/>
-              <w:t xml:space="preserve">digitalWrite(ledPinR, LOW);   </w:t>
-            </w:r>
-          </w:p>
-          <w:p>
-            <w:pPr>
-              <w:pStyle w:val="HTMLPreformatted"/>
-              <w:spacing w:line="244" w:lineRule="atLeast"/>
-              <w:rPr>
-                <w:color w:val="333333"/>
-              </w:rPr>
-            </w:pPr>
-            <w:r>
-              <w:rPr>
-                <w:color w:val="333333"/>
-              </w:rPr>
-              <w:t xml:space="preserve">    delay(</w:t>
+              <w:t>100</w:t>
+            </w:r>
+            <w:r>
+              <w:rPr>
+                <w:color w:val="333333"/>
+              </w:rPr>
+              <w:t xml:space="preserve">, </w:t>
             </w:r>
             <w:r>
               <w:rPr>
@@ -4905,7 +4863,7 @@
                 <w:bCs/>
                 <w:color w:val="0000DD"/>
               </w:rPr>
-              <w:t>10</w:t>
+              <w:t>500</w:t>
             </w:r>
             <w:r>
               <w:rPr>
@@ -4926,6 +4884,35 @@
               <w:rPr>
                 <w:color w:val="333333"/>
               </w:rPr>
+              <w:t xml:space="preserve">    tone(buzzer, </w:t>
+            </w:r>
+            <w:r>
+              <w:rPr>
+                <w:b/>
+                <w:bCs/>
+                <w:color w:val="0000DD"/>
+              </w:rPr>
+              <w:t>4000</w:t>
+            </w:r>
+            <w:r>
+              <w:rPr>
+                <w:color w:val="333333"/>
+              </w:rPr>
+              <w:t>, beepTime);</w:t>
+            </w:r>
+          </w:p>
+          <w:p>
+            <w:pPr>
+              <w:pStyle w:val="HTMLPreformatted"/>
+              <w:spacing w:line="244" w:lineRule="atLeast"/>
+              <w:rPr>
+                <w:color w:val="333333"/>
+              </w:rPr>
+            </w:pPr>
+            <w:r>
+              <w:rPr>
+                <w:color w:val="333333"/>
+              </w:rPr>
               <w:t xml:space="preserve">    </w:t>
             </w:r>
           </w:p>
@@ -4941,6 +4928,94 @@
               <w:rPr>
                 <w:color w:val="333333"/>
               </w:rPr>
+              <w:t xml:space="preserve">    digitalWrite(ledPinY, HIGH); </w:t>
+            </w:r>
+          </w:p>
+          <w:p>
+            <w:pPr>
+              <w:pStyle w:val="HTMLPreformatted"/>
+              <w:spacing w:line="244" w:lineRule="atLeast"/>
+              <w:rPr>
+                <w:color w:val="333333"/>
+              </w:rPr>
+            </w:pPr>
+            <w:r>
+              <w:rPr>
+                <w:color w:val="333333"/>
+              </w:rPr>
+              <w:t xml:space="preserve">  </w:t>
+            </w:r>
+            <w:r>
+              <w:rPr>
+                <w:color w:val="333333"/>
+              </w:rPr>
+              <w:tab/>
+              <w:t xml:space="preserve">delay(beepDelay);                      </w:t>
+            </w:r>
+          </w:p>
+          <w:p>
+            <w:pPr>
+              <w:pStyle w:val="HTMLPreformatted"/>
+              <w:spacing w:line="244" w:lineRule="atLeast"/>
+              <w:rPr>
+                <w:color w:val="333333"/>
+              </w:rPr>
+            </w:pPr>
+            <w:r>
+              <w:rPr>
+                <w:color w:val="333333"/>
+              </w:rPr>
+              <w:t xml:space="preserve">  </w:t>
+            </w:r>
+            <w:r>
+              <w:rPr>
+                <w:color w:val="333333"/>
+              </w:rPr>
+              <w:tab/>
+              <w:t xml:space="preserve">digitalWrite(ledPinY, LOW);  </w:t>
+            </w:r>
+          </w:p>
+          <w:p>
+            <w:pPr>
+              <w:pStyle w:val="HTMLPreformatted"/>
+              <w:spacing w:line="244" w:lineRule="atLeast"/>
+              <w:rPr>
+                <w:color w:val="333333"/>
+              </w:rPr>
+            </w:pPr>
+            <w:r>
+              <w:rPr>
+                <w:color w:val="333333"/>
+              </w:rPr>
+              <w:t xml:space="preserve">    delay(</w:t>
+            </w:r>
+            <w:r>
+              <w:rPr>
+                <w:b/>
+                <w:bCs/>
+                <w:color w:val="0000DD"/>
+              </w:rPr>
+              <w:t>100</w:t>
+            </w:r>
+            <w:r>
+              <w:rPr>
+                <w:color w:val="333333"/>
+              </w:rPr>
+              <w:t>);</w:t>
+            </w:r>
+          </w:p>
+          <w:p>
+            <w:pPr>
+              <w:pStyle w:val="HTMLPreformatted"/>
+              <w:spacing w:line="244" w:lineRule="atLeast"/>
+              <w:rPr>
+                <w:color w:val="333333"/>
+              </w:rPr>
+            </w:pPr>
+            <w:r>
+              <w:rPr>
+                <w:color w:val="333333"/>
+              </w:rPr>
               <w:t xml:space="preserve">    </w:t>
             </w:r>
           </w:p>
@@ -4956,7 +5031,131 @@
               <w:rPr>
                 <w:color w:val="333333"/>
               </w:rPr>
-              <w:t xml:space="preserve">  }</w:t>
+              <w:t xml:space="preserve">    lcd.print(</w:t>
+            </w:r>
+            <w:r>
+              <w:rPr>
+                <w:color w:val="333333"/>
+                <w:shd w:val="clear" w:color="auto" w:fill="FFF0F0"/>
+              </w:rPr>
+              <w:t>"Distance: "</w:t>
+            </w:r>
+            <w:r>
+              <w:rPr>
+                <w:color w:val="333333"/>
+              </w:rPr>
+              <w:t xml:space="preserve">); </w:t>
+            </w:r>
+          </w:p>
+          <w:p>
+            <w:pPr>
+              <w:pStyle w:val="HTMLPreformatted"/>
+              <w:spacing w:line="244" w:lineRule="atLeast"/>
+              <w:rPr>
+                <w:color w:val="333333"/>
+              </w:rPr>
+            </w:pPr>
+            <w:r>
+              <w:rPr>
+                <w:color w:val="333333"/>
+              </w:rPr>
+              <w:tab/>
+              <w:t xml:space="preserve">lcd.print(distanceCm); </w:t>
+            </w:r>
+          </w:p>
+          <w:p>
+            <w:pPr>
+              <w:pStyle w:val="HTMLPreformatted"/>
+              <w:spacing w:line="244" w:lineRule="atLeast"/>
+              <w:rPr>
+                <w:color w:val="333333"/>
+              </w:rPr>
+            </w:pPr>
+            <w:r>
+              <w:rPr>
+                <w:color w:val="333333"/>
+              </w:rPr>
+              <w:tab/>
+              <w:t>lcd.print(</w:t>
+            </w:r>
+            <w:r>
+              <w:rPr>
+                <w:color w:val="333333"/>
+                <w:shd w:val="clear" w:color="auto" w:fill="FFF0F0"/>
+              </w:rPr>
+              <w:t>" cm"</w:t>
+            </w:r>
+            <w:r>
+              <w:rPr>
+                <w:color w:val="333333"/>
+              </w:rPr>
+              <w:t>);</w:t>
+            </w:r>
+          </w:p>
+          <w:p>
+            <w:pPr>
+              <w:pStyle w:val="HTMLPreformatted"/>
+              <w:spacing w:line="244" w:lineRule="atLeast"/>
+              <w:rPr>
+                <w:color w:val="333333"/>
+              </w:rPr>
+            </w:pPr>
+            <w:r>
+              <w:rPr>
+                <w:color w:val="333333"/>
+              </w:rPr>
+              <w:t xml:space="preserve">    </w:t>
+            </w:r>
+          </w:p>
+          <w:p>
+            <w:pPr>
+              <w:pStyle w:val="HTMLPreformatted"/>
+              <w:spacing w:line="244" w:lineRule="atLeast"/>
+              <w:rPr>
+                <w:color w:val="333333"/>
+              </w:rPr>
+            </w:pPr>
+            <w:r>
+              <w:rPr>
+                <w:color w:val="333333"/>
+              </w:rPr>
+              <w:t xml:space="preserve">  } </w:t>
+            </w:r>
+          </w:p>
+          <w:p>
+            <w:pPr>
+              <w:pStyle w:val="HTMLPreformatted"/>
+              <w:spacing w:line="244" w:lineRule="atLeast"/>
+              <w:rPr>
+                <w:color w:val="333333"/>
+              </w:rPr>
+            </w:pPr>
+            <w:r>
+              <w:rPr>
+                <w:color w:val="333333"/>
+              </w:rPr>
+              <w:t xml:space="preserve">  </w:t>
+            </w:r>
+          </w:p>
+          <w:p>
+            <w:pPr>
+              <w:pStyle w:val="HTMLPreformatted"/>
+              <w:spacing w:line="244" w:lineRule="atLeast"/>
+              <w:rPr>
+                <w:color w:val="333333"/>
+              </w:rPr>
+            </w:pPr>
+            <w:r>
+              <w:rPr>
+                <w:color w:val="333333"/>
+              </w:rPr>
+              <w:t xml:space="preserve">   </w:t>
+            </w:r>
+            <w:r>
+              <w:rPr>
+                <w:color w:val="888888"/>
+              </w:rPr>
+              <w:t>// Green</w:t>
             </w:r>
           </w:p>
           <w:p>
@@ -4979,49 +5178,197 @@
                 <w:bCs/>
                 <w:color w:val="008800"/>
               </w:rPr>
-              <w:t>else</w:t>
-            </w:r>
-            <w:r>
-              <w:rPr>
-                <w:color w:val="333333"/>
-              </w:rPr>
-              <w:t xml:space="preserve"> </w:t>
-            </w:r>
-            <w:r>
-              <w:rPr>
-                <w:color w:val="333333"/>
-              </w:rPr>
-              <w:tab/>
-            </w:r>
-          </w:p>
-          <w:p>
-            <w:pPr>
-              <w:pStyle w:val="HTMLPreformatted"/>
-              <w:spacing w:line="244" w:lineRule="atLeast"/>
-              <w:rPr>
-                <w:color w:val="333333"/>
-              </w:rPr>
-            </w:pPr>
-            <w:r>
-              <w:rPr>
-                <w:color w:val="333333"/>
-              </w:rPr>
-              <w:t xml:space="preserve">  {</w:t>
-            </w:r>
-          </w:p>
-          <w:p>
-            <w:pPr>
-              <w:pStyle w:val="HTMLPreformatted"/>
-              <w:spacing w:line="244" w:lineRule="atLeast"/>
-              <w:rPr>
-                <w:color w:val="333333"/>
-              </w:rPr>
-            </w:pPr>
-            <w:r>
-              <w:rPr>
-                <w:color w:val="333333"/>
-              </w:rPr>
-              <w:t xml:space="preserve">    digitalWrite(ledPinR,LOW);</w:t>
+              <w:t>if</w:t>
+            </w:r>
+            <w:r>
+              <w:rPr>
+                <w:color w:val="333333"/>
+              </w:rPr>
+              <w:t xml:space="preserve">(distanceCm &gt; </w:t>
+            </w:r>
+            <w:r>
+              <w:rPr>
+                <w:b/>
+                <w:bCs/>
+                <w:color w:val="0000DD"/>
+              </w:rPr>
+              <w:t>120</w:t>
+            </w:r>
+            <w:r>
+              <w:rPr>
+                <w:color w:val="333333"/>
+              </w:rPr>
+              <w:t xml:space="preserve"> &amp;&amp; distanceCm &lt; </w:t>
+            </w:r>
+            <w:r>
+              <w:rPr>
+                <w:b/>
+                <w:bCs/>
+                <w:color w:val="0000DD"/>
+              </w:rPr>
+              <w:t>331</w:t>
+            </w:r>
+            <w:r>
+              <w:rPr>
+                <w:color w:val="333333"/>
+              </w:rPr>
+              <w:t>)</w:t>
+            </w:r>
+          </w:p>
+          <w:p>
+            <w:pPr>
+              <w:pStyle w:val="HTMLPreformatted"/>
+              <w:spacing w:line="244" w:lineRule="atLeast"/>
+              <w:rPr>
+                <w:color w:val="333333"/>
+              </w:rPr>
+            </w:pPr>
+            <w:r>
+              <w:rPr>
+                <w:color w:val="333333"/>
+              </w:rPr>
+              <w:lastRenderedPageBreak/>
+              <w:t xml:space="preserve">  { </w:t>
+            </w:r>
+          </w:p>
+          <w:p>
+            <w:pPr>
+              <w:pStyle w:val="HTMLPreformatted"/>
+              <w:spacing w:line="244" w:lineRule="atLeast"/>
+              <w:rPr>
+                <w:color w:val="333333"/>
+              </w:rPr>
+            </w:pPr>
+            <w:r>
+              <w:rPr>
+                <w:color w:val="333333"/>
+              </w:rPr>
+              <w:t xml:space="preserve">    digitalWrite(ledPinG, HIGH);</w:t>
+            </w:r>
+          </w:p>
+          <w:p>
+            <w:pPr>
+              <w:pStyle w:val="HTMLPreformatted"/>
+              <w:spacing w:line="244" w:lineRule="atLeast"/>
+              <w:rPr>
+                <w:color w:val="333333"/>
+              </w:rPr>
+            </w:pPr>
+          </w:p>
+          <w:p>
+            <w:pPr>
+              <w:pStyle w:val="HTMLPreformatted"/>
+              <w:spacing w:line="244" w:lineRule="atLeast"/>
+              <w:rPr>
+                <w:color w:val="333333"/>
+              </w:rPr>
+            </w:pPr>
+            <w:r>
+              <w:rPr>
+                <w:color w:val="333333"/>
+              </w:rPr>
+              <w:t xml:space="preserve">    noTone(buzzer);</w:t>
+            </w:r>
+          </w:p>
+          <w:p>
+            <w:pPr>
+              <w:pStyle w:val="HTMLPreformatted"/>
+              <w:spacing w:line="244" w:lineRule="atLeast"/>
+              <w:rPr>
+                <w:color w:val="333333"/>
+              </w:rPr>
+            </w:pPr>
+            <w:r>
+              <w:rPr>
+                <w:color w:val="333333"/>
+              </w:rPr>
+              <w:t xml:space="preserve">    </w:t>
+            </w:r>
+          </w:p>
+          <w:p>
+            <w:pPr>
+              <w:pStyle w:val="HTMLPreformatted"/>
+              <w:spacing w:line="244" w:lineRule="atLeast"/>
+              <w:rPr>
+                <w:color w:val="333333"/>
+              </w:rPr>
+            </w:pPr>
+            <w:r>
+              <w:rPr>
+                <w:color w:val="333333"/>
+              </w:rPr>
+              <w:t xml:space="preserve">    lcd.print(</w:t>
+            </w:r>
+            <w:r>
+              <w:rPr>
+                <w:color w:val="333333"/>
+                <w:shd w:val="clear" w:color="auto" w:fill="FFF0F0"/>
+              </w:rPr>
+              <w:t>"Distance: "</w:t>
+            </w:r>
+            <w:r>
+              <w:rPr>
+                <w:color w:val="333333"/>
+              </w:rPr>
+              <w:t xml:space="preserve">); </w:t>
+            </w:r>
+          </w:p>
+          <w:p>
+            <w:pPr>
+              <w:pStyle w:val="HTMLPreformatted"/>
+              <w:spacing w:line="244" w:lineRule="atLeast"/>
+              <w:rPr>
+                <w:color w:val="333333"/>
+              </w:rPr>
+            </w:pPr>
+            <w:r>
+              <w:rPr>
+                <w:color w:val="333333"/>
+              </w:rPr>
+              <w:t xml:space="preserve">    lcd.print(distanceCm); </w:t>
+            </w:r>
+          </w:p>
+          <w:p>
+            <w:pPr>
+              <w:pStyle w:val="HTMLPreformatted"/>
+              <w:spacing w:line="244" w:lineRule="atLeast"/>
+              <w:rPr>
+                <w:color w:val="333333"/>
+              </w:rPr>
+            </w:pPr>
+            <w:r>
+              <w:rPr>
+                <w:color w:val="333333"/>
+              </w:rPr>
+              <w:t xml:space="preserve">    lcd.print(</w:t>
+            </w:r>
+            <w:r>
+              <w:rPr>
+                <w:color w:val="333333"/>
+                <w:shd w:val="clear" w:color="auto" w:fill="FFF0F0"/>
+              </w:rPr>
+              <w:t>" cm"</w:t>
+            </w:r>
+            <w:r>
+              <w:rPr>
+                <w:color w:val="333333"/>
+              </w:rPr>
+              <w:t>);</w:t>
+            </w:r>
+          </w:p>
+          <w:p>
+            <w:pPr>
+              <w:pStyle w:val="HTMLPreformatted"/>
+              <w:spacing w:line="244" w:lineRule="atLeast"/>
+              <w:rPr>
+                <w:color w:val="333333"/>
+              </w:rPr>
+            </w:pPr>
+            <w:r>
+              <w:rPr>
+                <w:color w:val="333333"/>
+              </w:rPr>
+              <w:t xml:space="preserve">    </w:t>
             </w:r>
           </w:p>
           <w:p>
@@ -5037,57 +5384,6 @@
                 <w:color w:val="333333"/>
               </w:rPr>
               <w:t xml:space="preserve">  }</w:t>
-            </w:r>
-          </w:p>
-          <w:p>
-            <w:pPr>
-              <w:pStyle w:val="HTMLPreformatted"/>
-              <w:spacing w:line="244" w:lineRule="atLeast"/>
-              <w:rPr>
-                <w:color w:val="333333"/>
-              </w:rPr>
-            </w:pPr>
-            <w:r>
-              <w:rPr>
-                <w:color w:val="333333"/>
-              </w:rPr>
-              <w:t xml:space="preserve">  </w:t>
-            </w:r>
-          </w:p>
-          <w:p>
-            <w:pPr>
-              <w:pStyle w:val="HTMLPreformatted"/>
-              <w:spacing w:line="244" w:lineRule="atLeast"/>
-              <w:rPr>
-                <w:color w:val="333333"/>
-              </w:rPr>
-            </w:pPr>
-            <w:r>
-              <w:rPr>
-                <w:color w:val="333333"/>
-              </w:rPr>
-              <w:t xml:space="preserve">  </w:t>
-            </w:r>
-          </w:p>
-          <w:p>
-            <w:pPr>
-              <w:pStyle w:val="HTMLPreformatted"/>
-              <w:spacing w:line="244" w:lineRule="atLeast"/>
-              <w:rPr>
-                <w:color w:val="333333"/>
-              </w:rPr>
-            </w:pPr>
-            <w:r>
-              <w:rPr>
-                <w:color w:val="333333"/>
-              </w:rPr>
-              <w:t xml:space="preserve">   </w:t>
-            </w:r>
-            <w:r>
-              <w:rPr>
-                <w:color w:val="888888"/>
-              </w:rPr>
-              <w:t>// Yellow</w:t>
             </w:r>
           </w:p>
           <w:p>
@@ -5110,13 +5406,129 @@
                 <w:bCs/>
                 <w:color w:val="008800"/>
               </w:rPr>
+              <w:t>else</w:t>
+            </w:r>
+            <w:r>
+              <w:rPr>
+                <w:color w:val="333333"/>
+              </w:rPr>
+              <w:t xml:space="preserve"> </w:t>
+            </w:r>
+            <w:r>
+              <w:rPr>
+                <w:color w:val="333333"/>
+              </w:rPr>
+              <w:tab/>
+            </w:r>
+          </w:p>
+          <w:p>
+            <w:pPr>
+              <w:pStyle w:val="HTMLPreformatted"/>
+              <w:spacing w:line="244" w:lineRule="atLeast"/>
+              <w:rPr>
+                <w:color w:val="333333"/>
+              </w:rPr>
+            </w:pPr>
+            <w:r>
+              <w:rPr>
+                <w:color w:val="333333"/>
+              </w:rPr>
+              <w:t xml:space="preserve">  {</w:t>
+            </w:r>
+          </w:p>
+          <w:p>
+            <w:pPr>
+              <w:pStyle w:val="HTMLPreformatted"/>
+              <w:spacing w:line="244" w:lineRule="atLeast"/>
+              <w:rPr>
+                <w:color w:val="333333"/>
+              </w:rPr>
+            </w:pPr>
+            <w:r>
+              <w:rPr>
+                <w:color w:val="333333"/>
+              </w:rPr>
+              <w:t xml:space="preserve">    digitalWrite(ledPinG,LOW);</w:t>
+            </w:r>
+          </w:p>
+          <w:p>
+            <w:pPr>
+              <w:pStyle w:val="HTMLPreformatted"/>
+              <w:spacing w:line="244" w:lineRule="atLeast"/>
+              <w:rPr>
+                <w:color w:val="333333"/>
+              </w:rPr>
+            </w:pPr>
+            <w:r>
+              <w:rPr>
+                <w:color w:val="333333"/>
+              </w:rPr>
+              <w:t xml:space="preserve">  }</w:t>
+            </w:r>
+          </w:p>
+          <w:p>
+            <w:pPr>
+              <w:pStyle w:val="HTMLPreformatted"/>
+              <w:spacing w:line="244" w:lineRule="atLeast"/>
+              <w:rPr>
+                <w:color w:val="333333"/>
+              </w:rPr>
+            </w:pPr>
+            <w:r>
+              <w:rPr>
+                <w:color w:val="333333"/>
+              </w:rPr>
+              <w:t xml:space="preserve"> </w:t>
+            </w:r>
+          </w:p>
+          <w:p>
+            <w:pPr>
+              <w:pStyle w:val="HTMLPreformatted"/>
+              <w:spacing w:line="244" w:lineRule="atLeast"/>
+              <w:rPr>
+                <w:color w:val="333333"/>
+              </w:rPr>
+            </w:pPr>
+            <w:r>
+              <w:rPr>
+                <w:color w:val="333333"/>
+              </w:rPr>
+              <w:t xml:space="preserve">  </w:t>
+            </w:r>
+            <w:r>
+              <w:rPr>
+                <w:color w:val="888888"/>
+              </w:rPr>
+              <w:t>// Below 25cm</w:t>
+            </w:r>
+          </w:p>
+          <w:p>
+            <w:pPr>
+              <w:pStyle w:val="HTMLPreformatted"/>
+              <w:spacing w:line="244" w:lineRule="atLeast"/>
+              <w:rPr>
+                <w:color w:val="333333"/>
+              </w:rPr>
+            </w:pPr>
+            <w:r>
+              <w:rPr>
+                <w:color w:val="333333"/>
+              </w:rPr>
+              <w:t xml:space="preserve">  </w:t>
+            </w:r>
+            <w:r>
+              <w:rPr>
+                <w:b/>
+                <w:bCs/>
+                <w:color w:val="008800"/>
+              </w:rPr>
               <w:t>if</w:t>
             </w:r>
             <w:r>
               <w:rPr>
                 <w:color w:val="333333"/>
               </w:rPr>
-              <w:t xml:space="preserve">(distanceCm &gt; </w:t>
+              <w:t xml:space="preserve"> (distanceCm &gt; </w:t>
             </w:r>
             <w:r>
               <w:rPr>
@@ -5124,13 +5536,13 @@
                 <w:bCs/>
                 <w:color w:val="0000DD"/>
               </w:rPr>
-              <w:t>55</w:t>
-            </w:r>
-            <w:r>
-              <w:rPr>
-                <w:color w:val="333333"/>
-              </w:rPr>
-              <w:t xml:space="preserve"> &amp;&amp; distanceCm &lt; </w:t>
+              <w:t>25</w:t>
+            </w:r>
+            <w:r>
+              <w:rPr>
+                <w:color w:val="333333"/>
+              </w:rPr>
+              <w:t xml:space="preserve"> || distanceCm &lt;= </w:t>
             </w:r>
             <w:r>
               <w:rPr>
@@ -5138,349 +5550,57 @@
                 <w:bCs/>
                 <w:color w:val="0000DD"/>
               </w:rPr>
-              <w:t>120</w:t>
-            </w:r>
-            <w:r>
-              <w:rPr>
-                <w:color w:val="333333"/>
-              </w:rPr>
-              <w:t>)</w:t>
-            </w:r>
-          </w:p>
-          <w:p>
-            <w:pPr>
-              <w:pStyle w:val="HTMLPreformatted"/>
-              <w:spacing w:line="244" w:lineRule="atLeast"/>
-              <w:rPr>
-                <w:color w:val="333333"/>
-              </w:rPr>
-            </w:pPr>
-            <w:r>
-              <w:rPr>
-                <w:color w:val="333333"/>
-              </w:rPr>
-              <w:t xml:space="preserve">  {</w:t>
-            </w:r>
-          </w:p>
-          <w:p>
-            <w:pPr>
-              <w:pStyle w:val="HTMLPreformatted"/>
-              <w:spacing w:line="244" w:lineRule="atLeast"/>
-              <w:rPr>
-                <w:color w:val="333333"/>
-              </w:rPr>
-            </w:pPr>
-            <w:r>
-              <w:rPr>
-                <w:color w:val="333333"/>
-              </w:rPr>
-              <w:t xml:space="preserve">    beepDelay = map(distanceCm, </w:t>
-            </w:r>
-            <w:r>
-              <w:rPr>
-                <w:b/>
-                <w:bCs/>
-                <w:color w:val="0000DD"/>
-              </w:rPr>
-              <w:t>55</w:t>
-            </w:r>
-            <w:r>
-              <w:rPr>
-                <w:color w:val="333333"/>
-              </w:rPr>
-              <w:t xml:space="preserve">, </w:t>
-            </w:r>
-            <w:r>
-              <w:rPr>
-                <w:b/>
-                <w:bCs/>
-                <w:color w:val="0000DD"/>
-              </w:rPr>
-              <w:t>120</w:t>
-            </w:r>
-            <w:r>
-              <w:rPr>
-                <w:color w:val="333333"/>
-              </w:rPr>
-              <w:t xml:space="preserve">, </w:t>
-            </w:r>
-            <w:r>
-              <w:rPr>
-                <w:b/>
-                <w:bCs/>
-                <w:color w:val="0000DD"/>
-              </w:rPr>
-              <w:t>100</w:t>
-            </w:r>
-            <w:r>
-              <w:rPr>
-                <w:color w:val="333333"/>
-              </w:rPr>
-              <w:t xml:space="preserve">, </w:t>
-            </w:r>
-            <w:r>
-              <w:rPr>
-                <w:b/>
-                <w:bCs/>
-                <w:color w:val="0000DD"/>
-              </w:rPr>
-              <w:t>500</w:t>
-            </w:r>
-            <w:r>
-              <w:rPr>
-                <w:color w:val="333333"/>
-              </w:rPr>
-              <w:t>);</w:t>
-            </w:r>
-          </w:p>
-          <w:p>
-            <w:pPr>
-              <w:pStyle w:val="HTMLPreformatted"/>
-              <w:spacing w:line="244" w:lineRule="atLeast"/>
-              <w:rPr>
-                <w:color w:val="333333"/>
-              </w:rPr>
-            </w:pPr>
-            <w:r>
-              <w:rPr>
-                <w:color w:val="333333"/>
-              </w:rPr>
-              <w:t xml:space="preserve">    tone(buzzer, </w:t>
-            </w:r>
-            <w:r>
-              <w:rPr>
-                <w:b/>
-                <w:bCs/>
-                <w:color w:val="0000DD"/>
-              </w:rPr>
-              <w:t>4000</w:t>
-            </w:r>
-            <w:r>
-              <w:rPr>
-                <w:color w:val="333333"/>
-              </w:rPr>
-              <w:t>, beepDelay);</w:t>
-            </w:r>
-          </w:p>
-          <w:p>
-            <w:pPr>
-              <w:pStyle w:val="HTMLPreformatted"/>
-              <w:spacing w:line="244" w:lineRule="atLeast"/>
-              <w:rPr>
-                <w:color w:val="333333"/>
-              </w:rPr>
-            </w:pPr>
-            <w:r>
-              <w:rPr>
-                <w:color w:val="333333"/>
-              </w:rPr>
-              <w:t xml:space="preserve">    </w:t>
-            </w:r>
-          </w:p>
-          <w:p>
-            <w:pPr>
-              <w:pStyle w:val="HTMLPreformatted"/>
-              <w:spacing w:line="244" w:lineRule="atLeast"/>
-              <w:rPr>
-                <w:color w:val="333333"/>
-              </w:rPr>
-            </w:pPr>
-            <w:r>
-              <w:rPr>
-                <w:color w:val="333333"/>
-              </w:rPr>
-              <w:t xml:space="preserve">    digitalWrite(ledPinY, HIGH); </w:t>
-            </w:r>
-          </w:p>
-          <w:p>
-            <w:pPr>
-              <w:pStyle w:val="HTMLPreformatted"/>
-              <w:spacing w:line="244" w:lineRule="atLeast"/>
-              <w:rPr>
-                <w:color w:val="333333"/>
-              </w:rPr>
-            </w:pPr>
-            <w:r>
-              <w:rPr>
-                <w:color w:val="333333"/>
-              </w:rPr>
-              <w:t xml:space="preserve">  </w:t>
-            </w:r>
-            <w:r>
-              <w:rPr>
-                <w:color w:val="333333"/>
-              </w:rPr>
-              <w:tab/>
-              <w:t xml:space="preserve">delay(beepDelay);                      </w:t>
-            </w:r>
-          </w:p>
-          <w:p>
-            <w:pPr>
-              <w:pStyle w:val="HTMLPreformatted"/>
-              <w:spacing w:line="244" w:lineRule="atLeast"/>
-              <w:rPr>
-                <w:color w:val="333333"/>
-              </w:rPr>
-            </w:pPr>
-            <w:r>
-              <w:rPr>
-                <w:color w:val="333333"/>
-              </w:rPr>
-              <w:t xml:space="preserve">  </w:t>
-            </w:r>
-            <w:r>
-              <w:rPr>
-                <w:color w:val="333333"/>
-              </w:rPr>
-              <w:tab/>
-              <w:t xml:space="preserve">digitalWrite(ledPinY, LOW);  </w:t>
-            </w:r>
-          </w:p>
-          <w:p>
-            <w:pPr>
-              <w:pStyle w:val="HTMLPreformatted"/>
-              <w:spacing w:line="244" w:lineRule="atLeast"/>
-              <w:rPr>
-                <w:color w:val="333333"/>
-              </w:rPr>
-            </w:pPr>
-            <w:r>
-              <w:rPr>
-                <w:color w:val="333333"/>
-              </w:rPr>
-              <w:t xml:space="preserve">    delay(</w:t>
-            </w:r>
-            <w:r>
-              <w:rPr>
-                <w:b/>
-                <w:bCs/>
-                <w:color w:val="0000DD"/>
-              </w:rPr>
-              <w:t>100</w:t>
-            </w:r>
-            <w:r>
-              <w:rPr>
-                <w:color w:val="333333"/>
-              </w:rPr>
-              <w:t>);</w:t>
-            </w:r>
-          </w:p>
-          <w:p>
-            <w:pPr>
-              <w:pStyle w:val="HTMLPreformatted"/>
-              <w:spacing w:line="244" w:lineRule="atLeast"/>
-              <w:rPr>
-                <w:color w:val="333333"/>
-              </w:rPr>
-            </w:pPr>
-            <w:r>
-              <w:rPr>
-                <w:color w:val="333333"/>
-              </w:rPr>
-              <w:t xml:space="preserve">    </w:t>
-            </w:r>
-          </w:p>
-          <w:p>
-            <w:pPr>
-              <w:pStyle w:val="HTMLPreformatted"/>
-              <w:spacing w:line="244" w:lineRule="atLeast"/>
-              <w:rPr>
-                <w:color w:val="333333"/>
-              </w:rPr>
-            </w:pPr>
-            <w:r>
-              <w:rPr>
-                <w:color w:val="333333"/>
-              </w:rPr>
-              <w:t xml:space="preserve">    lcd.print(</w:t>
-            </w:r>
-            <w:r>
-              <w:rPr>
-                <w:color w:val="333333"/>
-                <w:shd w:val="clear" w:color="auto" w:fill="FFF0F0"/>
-              </w:rPr>
-              <w:t>"Distance: "</w:t>
-            </w:r>
-            <w:r>
-              <w:rPr>
-                <w:color w:val="333333"/>
-              </w:rPr>
-              <w:t xml:space="preserve">); </w:t>
-            </w:r>
-          </w:p>
-          <w:p>
-            <w:pPr>
-              <w:pStyle w:val="HTMLPreformatted"/>
-              <w:spacing w:line="244" w:lineRule="atLeast"/>
-              <w:rPr>
-                <w:color w:val="333333"/>
-              </w:rPr>
-            </w:pPr>
-            <w:r>
-              <w:rPr>
-                <w:color w:val="333333"/>
-              </w:rPr>
-              <w:tab/>
-              <w:t xml:space="preserve">lcd.print(distanceCm); </w:t>
-            </w:r>
-          </w:p>
-          <w:p>
-            <w:pPr>
-              <w:pStyle w:val="HTMLPreformatted"/>
-              <w:spacing w:line="244" w:lineRule="atLeast"/>
-              <w:rPr>
-                <w:color w:val="333333"/>
-              </w:rPr>
-            </w:pPr>
-            <w:r>
-              <w:rPr>
-                <w:color w:val="333333"/>
-              </w:rPr>
-              <w:tab/>
-              <w:t>lcd.print(</w:t>
-            </w:r>
-            <w:r>
-              <w:rPr>
-                <w:color w:val="333333"/>
-                <w:shd w:val="clear" w:color="auto" w:fill="FFF0F0"/>
-              </w:rPr>
-              <w:t>" cm"</w:t>
-            </w:r>
-            <w:r>
-              <w:rPr>
-                <w:color w:val="333333"/>
-              </w:rPr>
-              <w:t>);</w:t>
-            </w:r>
-          </w:p>
-          <w:p>
-            <w:pPr>
-              <w:pStyle w:val="HTMLPreformatted"/>
-              <w:spacing w:line="244" w:lineRule="atLeast"/>
-              <w:rPr>
-                <w:color w:val="333333"/>
-              </w:rPr>
-            </w:pPr>
-            <w:r>
-              <w:rPr>
-                <w:color w:val="333333"/>
-              </w:rPr>
-              <w:t xml:space="preserve">    </w:t>
-            </w:r>
-          </w:p>
-          <w:p>
-            <w:pPr>
-              <w:pStyle w:val="HTMLPreformatted"/>
-              <w:spacing w:line="244" w:lineRule="atLeast"/>
-              <w:rPr>
-                <w:color w:val="333333"/>
-              </w:rPr>
-            </w:pPr>
-            <w:r>
-              <w:rPr>
-                <w:color w:val="333333"/>
-              </w:rPr>
-              <w:lastRenderedPageBreak/>
+              <w:t>1</w:t>
+            </w:r>
+            <w:r>
+              <w:rPr>
+                <w:color w:val="333333"/>
+              </w:rPr>
+              <w:t>){</w:t>
+            </w:r>
+          </w:p>
+          <w:p>
+            <w:pPr>
+              <w:pStyle w:val="HTMLPreformatted"/>
+              <w:spacing w:line="244" w:lineRule="atLeast"/>
+              <w:rPr>
+                <w:color w:val="333333"/>
+              </w:rPr>
+            </w:pPr>
+            <w:r>
+              <w:rPr>
+                <w:color w:val="333333"/>
+              </w:rPr>
+              <w:t xml:space="preserve">    noTone(buzzer);</w:t>
+            </w:r>
+          </w:p>
+          <w:p>
+            <w:pPr>
+              <w:pStyle w:val="HTMLPreformatted"/>
+              <w:spacing w:line="244" w:lineRule="atLeast"/>
+              <w:rPr>
+                <w:color w:val="333333"/>
+              </w:rPr>
+            </w:pPr>
+            <w:r>
+              <w:rPr>
+                <w:color w:val="333333"/>
+              </w:rPr>
+              <w:t xml:space="preserve">    digitalWrite(ledPinR, LOW);</w:t>
+            </w:r>
+          </w:p>
+          <w:p>
+            <w:pPr>
+              <w:pStyle w:val="HTMLPreformatted"/>
+              <w:spacing w:line="244" w:lineRule="atLeast"/>
+              <w:rPr>
+                <w:color w:val="333333"/>
+              </w:rPr>
+            </w:pPr>
+            <w:r>
+              <w:rPr>
+                <w:color w:val="333333"/>
+              </w:rPr>
               <w:t xml:space="preserve">  }</w:t>
             </w:r>
           </w:p>
@@ -5512,12 +5632,6 @@
               </w:rPr>
               <w:t xml:space="preserve"> </w:t>
             </w:r>
-            <w:r>
-              <w:rPr>
-                <w:color w:val="333333"/>
-              </w:rPr>
-              <w:tab/>
-            </w:r>
           </w:p>
           <w:p>
             <w:pPr>
@@ -5546,7 +5660,71 @@
               <w:rPr>
                 <w:color w:val="333333"/>
               </w:rPr>
-              <w:t xml:space="preserve">    digitalWrite(ledPinY,LOW);</w:t>
+              <w:t xml:space="preserve">    digitalWrite(ledPinR, HIGH);</w:t>
+            </w:r>
+          </w:p>
+          <w:p>
+            <w:pPr>
+              <w:pStyle w:val="HTMLPreformatted"/>
+              <w:spacing w:line="244" w:lineRule="atLeast"/>
+              <w:rPr>
+                <w:color w:val="333333"/>
+              </w:rPr>
+            </w:pPr>
+            <w:r>
+              <w:rPr>
+                <w:color w:val="333333"/>
+              </w:rPr>
+              <w:t xml:space="preserve">    tone(buzzer, sound);</w:t>
+            </w:r>
+          </w:p>
+          <w:p>
+            <w:pPr>
+              <w:pStyle w:val="HTMLPreformatted"/>
+              <w:spacing w:line="244" w:lineRule="atLeast"/>
+              <w:rPr>
+                <w:color w:val="333333"/>
+              </w:rPr>
+            </w:pPr>
+            <w:r>
+              <w:rPr>
+                <w:color w:val="333333"/>
+              </w:rPr>
+              <w:t xml:space="preserve">    </w:t>
+            </w:r>
+          </w:p>
+          <w:p>
+            <w:pPr>
+              <w:pStyle w:val="HTMLPreformatted"/>
+              <w:spacing w:line="244" w:lineRule="atLeast"/>
+              <w:rPr>
+                <w:color w:val="333333"/>
+              </w:rPr>
+            </w:pPr>
+            <w:r>
+              <w:rPr>
+                <w:color w:val="333333"/>
+              </w:rPr>
+              <w:t xml:space="preserve">    lcd.print(</w:t>
+            </w:r>
+            <w:r>
+              <w:rPr>
+                <w:color w:val="333333"/>
+                <w:shd w:val="clear" w:color="auto" w:fill="FFF0F0"/>
+              </w:rPr>
+              <w:t>"Stop!               "</w:t>
+            </w:r>
+            <w:r>
+              <w:rPr>
+                <w:color w:val="333333"/>
+              </w:rPr>
+              <w:t xml:space="preserve">); </w:t>
+            </w:r>
+            <w:r>
+              <w:rPr>
+                <w:color w:val="888888"/>
+              </w:rPr>
+              <w:t>// празното място е за да не се използва метода clear()</w:t>
             </w:r>
           </w:p>
           <w:p>
@@ -5572,12 +5750,6 @@
                 <w:color w:val="333333"/>
               </w:rPr>
             </w:pPr>
-            <w:r>
-              <w:rPr>
-                <w:color w:val="333333"/>
-              </w:rPr>
-              <w:t xml:space="preserve">    </w:t>
-            </w:r>
           </w:p>
           <w:p>
             <w:pPr>
@@ -5593,26 +5765,11 @@
               </w:rPr>
               <w:t xml:space="preserve">  </w:t>
             </w:r>
-          </w:p>
-          <w:p>
-            <w:pPr>
-              <w:pStyle w:val="HTMLPreformatted"/>
-              <w:spacing w:line="244" w:lineRule="atLeast"/>
-              <w:rPr>
-                <w:color w:val="333333"/>
-              </w:rPr>
-            </w:pPr>
-            <w:r>
-              <w:rPr>
-                <w:color w:val="333333"/>
-              </w:rPr>
-              <w:t xml:space="preserve">   </w:t>
-            </w:r>
             <w:r>
               <w:rPr>
                 <w:color w:val="888888"/>
               </w:rPr>
-              <w:t>// Green</w:t>
+              <w:t>// Out of range!</w:t>
             </w:r>
           </w:p>
           <w:p>
@@ -5641,620 +5798,7 @@
               <w:rPr>
                 <w:color w:val="333333"/>
               </w:rPr>
-              <w:t xml:space="preserve">(distanceCm &gt; </w:t>
-            </w:r>
-            <w:r>
-              <w:rPr>
-                <w:b/>
-                <w:bCs/>
-                <w:color w:val="0000DD"/>
-              </w:rPr>
-              <w:t>120</w:t>
-            </w:r>
-            <w:r>
-              <w:rPr>
-                <w:color w:val="333333"/>
-              </w:rPr>
-              <w:t xml:space="preserve"> &amp;&amp; distanceCm &lt; </w:t>
-            </w:r>
-            <w:r>
-              <w:rPr>
-                <w:b/>
-                <w:bCs/>
-                <w:color w:val="0000DD"/>
-              </w:rPr>
-              <w:t>331</w:t>
-            </w:r>
-            <w:r>
-              <w:rPr>
-                <w:color w:val="333333"/>
-              </w:rPr>
-              <w:t>)</w:t>
-            </w:r>
-          </w:p>
-          <w:p>
-            <w:pPr>
-              <w:pStyle w:val="HTMLPreformatted"/>
-              <w:spacing w:line="244" w:lineRule="atLeast"/>
-              <w:rPr>
-                <w:color w:val="333333"/>
-              </w:rPr>
-            </w:pPr>
-            <w:r>
-              <w:rPr>
-                <w:color w:val="333333"/>
-              </w:rPr>
-              <w:t xml:space="preserve">  { </w:t>
-            </w:r>
-          </w:p>
-          <w:p>
-            <w:pPr>
-              <w:pStyle w:val="HTMLPreformatted"/>
-              <w:spacing w:line="244" w:lineRule="atLeast"/>
-              <w:rPr>
-                <w:color w:val="333333"/>
-              </w:rPr>
-            </w:pPr>
-            <w:r>
-              <w:rPr>
-                <w:color w:val="333333"/>
-              </w:rPr>
-              <w:t xml:space="preserve">    digitalWrite(ledPinG, HIGH);</w:t>
-            </w:r>
-          </w:p>
-          <w:p>
-            <w:pPr>
-              <w:pStyle w:val="HTMLPreformatted"/>
-              <w:spacing w:line="244" w:lineRule="atLeast"/>
-              <w:rPr>
-                <w:color w:val="333333"/>
-              </w:rPr>
-            </w:pPr>
-          </w:p>
-          <w:p>
-            <w:pPr>
-              <w:pStyle w:val="HTMLPreformatted"/>
-              <w:spacing w:line="244" w:lineRule="atLeast"/>
-              <w:rPr>
-                <w:color w:val="333333"/>
-              </w:rPr>
-            </w:pPr>
-            <w:r>
-              <w:rPr>
-                <w:color w:val="333333"/>
-              </w:rPr>
-              <w:t xml:space="preserve">    noTone(buzzer);</w:t>
-            </w:r>
-          </w:p>
-          <w:p>
-            <w:pPr>
-              <w:pStyle w:val="HTMLPreformatted"/>
-              <w:spacing w:line="244" w:lineRule="atLeast"/>
-              <w:rPr>
-                <w:color w:val="333333"/>
-              </w:rPr>
-            </w:pPr>
-            <w:r>
-              <w:rPr>
-                <w:color w:val="333333"/>
-              </w:rPr>
-              <w:t xml:space="preserve">    </w:t>
-            </w:r>
-          </w:p>
-          <w:p>
-            <w:pPr>
-              <w:pStyle w:val="HTMLPreformatted"/>
-              <w:spacing w:line="244" w:lineRule="atLeast"/>
-              <w:rPr>
-                <w:color w:val="333333"/>
-              </w:rPr>
-            </w:pPr>
-            <w:r>
-              <w:rPr>
-                <w:color w:val="333333"/>
-              </w:rPr>
-              <w:t xml:space="preserve">    lcd.print(</w:t>
-            </w:r>
-            <w:r>
-              <w:rPr>
-                <w:color w:val="333333"/>
-                <w:shd w:val="clear" w:color="auto" w:fill="FFF0F0"/>
-              </w:rPr>
-              <w:t>"Distance: "</w:t>
-            </w:r>
-            <w:r>
-              <w:rPr>
-                <w:color w:val="333333"/>
-              </w:rPr>
-              <w:t xml:space="preserve">); </w:t>
-            </w:r>
-          </w:p>
-          <w:p>
-            <w:pPr>
-              <w:pStyle w:val="HTMLPreformatted"/>
-              <w:spacing w:line="244" w:lineRule="atLeast"/>
-              <w:rPr>
-                <w:color w:val="333333"/>
-              </w:rPr>
-            </w:pPr>
-            <w:r>
-              <w:rPr>
-                <w:color w:val="333333"/>
-              </w:rPr>
-              <w:t xml:space="preserve">    lcd.print(distanceCm); </w:t>
-            </w:r>
-          </w:p>
-          <w:p>
-            <w:pPr>
-              <w:pStyle w:val="HTMLPreformatted"/>
-              <w:spacing w:line="244" w:lineRule="atLeast"/>
-              <w:rPr>
-                <w:color w:val="333333"/>
-              </w:rPr>
-            </w:pPr>
-            <w:r>
-              <w:rPr>
-                <w:color w:val="333333"/>
-              </w:rPr>
-              <w:t xml:space="preserve">    lcd.print(</w:t>
-            </w:r>
-            <w:r>
-              <w:rPr>
-                <w:color w:val="333333"/>
-                <w:shd w:val="clear" w:color="auto" w:fill="FFF0F0"/>
-              </w:rPr>
-              <w:t>" cm"</w:t>
-            </w:r>
-            <w:r>
-              <w:rPr>
-                <w:color w:val="333333"/>
-              </w:rPr>
-              <w:t>);</w:t>
-            </w:r>
-          </w:p>
-          <w:p>
-            <w:pPr>
-              <w:pStyle w:val="HTMLPreformatted"/>
-              <w:spacing w:line="244" w:lineRule="atLeast"/>
-              <w:rPr>
-                <w:color w:val="333333"/>
-              </w:rPr>
-            </w:pPr>
-            <w:r>
-              <w:rPr>
-                <w:color w:val="333333"/>
-              </w:rPr>
-              <w:t xml:space="preserve">    </w:t>
-            </w:r>
-          </w:p>
-          <w:p>
-            <w:pPr>
-              <w:pStyle w:val="HTMLPreformatted"/>
-              <w:spacing w:line="244" w:lineRule="atLeast"/>
-              <w:rPr>
-                <w:color w:val="333333"/>
-              </w:rPr>
-            </w:pPr>
-            <w:r>
-              <w:rPr>
-                <w:color w:val="333333"/>
-              </w:rPr>
-              <w:t xml:space="preserve">  }</w:t>
-            </w:r>
-          </w:p>
-          <w:p>
-            <w:pPr>
-              <w:pStyle w:val="HTMLPreformatted"/>
-              <w:spacing w:line="244" w:lineRule="atLeast"/>
-              <w:rPr>
-                <w:color w:val="333333"/>
-              </w:rPr>
-            </w:pPr>
-            <w:r>
-              <w:rPr>
-                <w:color w:val="333333"/>
-              </w:rPr>
-              <w:t xml:space="preserve">  </w:t>
-            </w:r>
-            <w:r>
-              <w:rPr>
-                <w:b/>
-                <w:bCs/>
-                <w:color w:val="008800"/>
-              </w:rPr>
-              <w:t>else</w:t>
-            </w:r>
-            <w:r>
-              <w:rPr>
-                <w:color w:val="333333"/>
-              </w:rPr>
-              <w:t xml:space="preserve"> </w:t>
-            </w:r>
-            <w:r>
-              <w:rPr>
-                <w:color w:val="333333"/>
-              </w:rPr>
-              <w:tab/>
-            </w:r>
-          </w:p>
-          <w:p>
-            <w:pPr>
-              <w:pStyle w:val="HTMLPreformatted"/>
-              <w:spacing w:line="244" w:lineRule="atLeast"/>
-              <w:rPr>
-                <w:color w:val="333333"/>
-              </w:rPr>
-            </w:pPr>
-            <w:r>
-              <w:rPr>
-                <w:color w:val="333333"/>
-              </w:rPr>
-              <w:t xml:space="preserve">  {</w:t>
-            </w:r>
-          </w:p>
-          <w:p>
-            <w:pPr>
-              <w:pStyle w:val="HTMLPreformatted"/>
-              <w:spacing w:line="244" w:lineRule="atLeast"/>
-              <w:rPr>
-                <w:color w:val="333333"/>
-              </w:rPr>
-            </w:pPr>
-            <w:r>
-              <w:rPr>
-                <w:color w:val="333333"/>
-              </w:rPr>
-              <w:t xml:space="preserve">    digitalWrite(ledPinG,LOW);</w:t>
-            </w:r>
-          </w:p>
-          <w:p>
-            <w:pPr>
-              <w:pStyle w:val="HTMLPreformatted"/>
-              <w:spacing w:line="244" w:lineRule="atLeast"/>
-              <w:rPr>
-                <w:color w:val="333333"/>
-              </w:rPr>
-            </w:pPr>
-            <w:r>
-              <w:rPr>
-                <w:color w:val="333333"/>
-              </w:rPr>
-              <w:t xml:space="preserve">  }</w:t>
-            </w:r>
-          </w:p>
-          <w:p>
-            <w:pPr>
-              <w:pStyle w:val="HTMLPreformatted"/>
-              <w:spacing w:line="244" w:lineRule="atLeast"/>
-              <w:rPr>
-                <w:color w:val="333333"/>
-              </w:rPr>
-            </w:pPr>
-            <w:r>
-              <w:rPr>
-                <w:color w:val="333333"/>
-              </w:rPr>
-              <w:t xml:space="preserve"> </w:t>
-            </w:r>
-          </w:p>
-          <w:p>
-            <w:pPr>
-              <w:pStyle w:val="HTMLPreformatted"/>
-              <w:spacing w:line="244" w:lineRule="atLeast"/>
-              <w:rPr>
-                <w:color w:val="333333"/>
-              </w:rPr>
-            </w:pPr>
-            <w:r>
-              <w:rPr>
-                <w:color w:val="333333"/>
-              </w:rPr>
-              <w:t xml:space="preserve">  </w:t>
-            </w:r>
-            <w:r>
-              <w:rPr>
-                <w:color w:val="888888"/>
-              </w:rPr>
-              <w:t>// Below 25cm</w:t>
-            </w:r>
-          </w:p>
-          <w:p>
-            <w:pPr>
-              <w:pStyle w:val="HTMLPreformatted"/>
-              <w:spacing w:line="244" w:lineRule="atLeast"/>
-              <w:rPr>
-                <w:color w:val="333333"/>
-              </w:rPr>
-            </w:pPr>
-            <w:r>
-              <w:rPr>
-                <w:color w:val="333333"/>
-              </w:rPr>
-              <w:t xml:space="preserve">  </w:t>
-            </w:r>
-            <w:r>
-              <w:rPr>
-                <w:b/>
-                <w:bCs/>
-                <w:color w:val="008800"/>
-              </w:rPr>
-              <w:t>if</w:t>
-            </w:r>
-            <w:r>
-              <w:rPr>
-                <w:color w:val="333333"/>
-              </w:rPr>
-              <w:t xml:space="preserve"> (distanceCm &gt; </w:t>
-            </w:r>
-            <w:r>
-              <w:rPr>
-                <w:b/>
-                <w:bCs/>
-                <w:color w:val="0000DD"/>
-              </w:rPr>
-              <w:t>25</w:t>
-            </w:r>
-            <w:r>
-              <w:rPr>
-                <w:color w:val="333333"/>
-              </w:rPr>
-              <w:t xml:space="preserve"> || distanceCm &lt;= </w:t>
-            </w:r>
-            <w:r>
-              <w:rPr>
-                <w:b/>
-                <w:bCs/>
-                <w:color w:val="0000DD"/>
-              </w:rPr>
-              <w:t>1</w:t>
-            </w:r>
-            <w:r>
-              <w:rPr>
-                <w:color w:val="333333"/>
-              </w:rPr>
-              <w:t>){</w:t>
-            </w:r>
-          </w:p>
-          <w:p>
-            <w:pPr>
-              <w:pStyle w:val="HTMLPreformatted"/>
-              <w:spacing w:line="244" w:lineRule="atLeast"/>
-              <w:rPr>
-                <w:color w:val="333333"/>
-              </w:rPr>
-            </w:pPr>
-            <w:r>
-              <w:rPr>
-                <w:color w:val="333333"/>
-              </w:rPr>
-              <w:t xml:space="preserve">    noTone(buzzer);</w:t>
-            </w:r>
-          </w:p>
-          <w:p>
-            <w:pPr>
-              <w:pStyle w:val="HTMLPreformatted"/>
-              <w:spacing w:line="244" w:lineRule="atLeast"/>
-              <w:rPr>
-                <w:color w:val="333333"/>
-              </w:rPr>
-            </w:pPr>
-            <w:r>
-              <w:rPr>
-                <w:color w:val="333333"/>
-              </w:rPr>
-              <w:t xml:space="preserve">    digitalWrite(ledPinR, LOW);</w:t>
-            </w:r>
-          </w:p>
-          <w:p>
-            <w:pPr>
-              <w:pStyle w:val="HTMLPreformatted"/>
-              <w:spacing w:line="244" w:lineRule="atLeast"/>
-              <w:rPr>
-                <w:color w:val="333333"/>
-              </w:rPr>
-            </w:pPr>
-            <w:r>
-              <w:rPr>
-                <w:color w:val="333333"/>
-              </w:rPr>
-              <w:t xml:space="preserve">  }</w:t>
-            </w:r>
-          </w:p>
-          <w:p>
-            <w:pPr>
-              <w:pStyle w:val="HTMLPreformatted"/>
-              <w:spacing w:line="244" w:lineRule="atLeast"/>
-              <w:rPr>
-                <w:color w:val="333333"/>
-              </w:rPr>
-            </w:pPr>
-            <w:r>
-              <w:rPr>
-                <w:color w:val="333333"/>
-              </w:rPr>
-              <w:t xml:space="preserve">  </w:t>
-            </w:r>
-            <w:r>
-              <w:rPr>
-                <w:b/>
-                <w:bCs/>
-                <w:color w:val="008800"/>
-              </w:rPr>
-              <w:t>else</w:t>
-            </w:r>
-            <w:r>
-              <w:rPr>
-                <w:color w:val="333333"/>
-              </w:rPr>
-              <w:t xml:space="preserve"> </w:t>
-            </w:r>
-          </w:p>
-          <w:p>
-            <w:pPr>
-              <w:pStyle w:val="HTMLPreformatted"/>
-              <w:spacing w:line="244" w:lineRule="atLeast"/>
-              <w:rPr>
-                <w:color w:val="333333"/>
-              </w:rPr>
-            </w:pPr>
-            <w:r>
-              <w:rPr>
-                <w:color w:val="333333"/>
-              </w:rPr>
-              <w:t xml:space="preserve">  {</w:t>
-            </w:r>
-          </w:p>
-          <w:p>
-            <w:pPr>
-              <w:pStyle w:val="HTMLPreformatted"/>
-              <w:spacing w:line="244" w:lineRule="atLeast"/>
-              <w:rPr>
-                <w:color w:val="333333"/>
-              </w:rPr>
-            </w:pPr>
-            <w:r>
-              <w:rPr>
-                <w:color w:val="333333"/>
-              </w:rPr>
-              <w:t xml:space="preserve">    digitalWrite(ledPinR, HIGH);</w:t>
-            </w:r>
-          </w:p>
-          <w:p>
-            <w:pPr>
-              <w:pStyle w:val="HTMLPreformatted"/>
-              <w:spacing w:line="244" w:lineRule="atLeast"/>
-              <w:rPr>
-                <w:color w:val="333333"/>
-              </w:rPr>
-            </w:pPr>
-            <w:r>
-              <w:rPr>
-                <w:color w:val="333333"/>
-              </w:rPr>
-              <w:t xml:space="preserve">    tone(buzzer, sound);</w:t>
-            </w:r>
-          </w:p>
-          <w:p>
-            <w:pPr>
-              <w:pStyle w:val="HTMLPreformatted"/>
-              <w:spacing w:line="244" w:lineRule="atLeast"/>
-              <w:rPr>
-                <w:color w:val="333333"/>
-              </w:rPr>
-            </w:pPr>
-            <w:r>
-              <w:rPr>
-                <w:color w:val="333333"/>
-              </w:rPr>
-              <w:t xml:space="preserve">    </w:t>
-            </w:r>
-          </w:p>
-          <w:p>
-            <w:pPr>
-              <w:pStyle w:val="HTMLPreformatted"/>
-              <w:spacing w:line="244" w:lineRule="atLeast"/>
-              <w:rPr>
-                <w:color w:val="333333"/>
-              </w:rPr>
-            </w:pPr>
-            <w:r>
-              <w:rPr>
-                <w:color w:val="333333"/>
-              </w:rPr>
-              <w:t xml:space="preserve">    lcd.print(</w:t>
-            </w:r>
-            <w:r>
-              <w:rPr>
-                <w:color w:val="333333"/>
-                <w:shd w:val="clear" w:color="auto" w:fill="FFF0F0"/>
-              </w:rPr>
-              <w:t>"Stop!               "</w:t>
-            </w:r>
-            <w:r>
-              <w:rPr>
-                <w:color w:val="333333"/>
-              </w:rPr>
-              <w:t xml:space="preserve">); </w:t>
-            </w:r>
-            <w:r>
-              <w:rPr>
-                <w:color w:val="888888"/>
-              </w:rPr>
-              <w:t>// празното място е за да не се използва метода clear()</w:t>
-            </w:r>
-          </w:p>
-          <w:p>
-            <w:pPr>
-              <w:pStyle w:val="HTMLPreformatted"/>
-              <w:spacing w:line="244" w:lineRule="atLeast"/>
-              <w:rPr>
-                <w:color w:val="333333"/>
-              </w:rPr>
-            </w:pPr>
-            <w:r>
-              <w:rPr>
-                <w:color w:val="333333"/>
-              </w:rPr>
-              <w:t xml:space="preserve">  }</w:t>
-            </w:r>
-          </w:p>
-          <w:p>
-            <w:pPr>
-              <w:pStyle w:val="HTMLPreformatted"/>
-              <w:spacing w:line="244" w:lineRule="atLeast"/>
-              <w:rPr>
-                <w:color w:val="333333"/>
-              </w:rPr>
-            </w:pPr>
-          </w:p>
-          <w:p>
-            <w:pPr>
-              <w:pStyle w:val="HTMLPreformatted"/>
-              <w:spacing w:line="244" w:lineRule="atLeast"/>
-              <w:rPr>
-                <w:color w:val="333333"/>
-              </w:rPr>
-            </w:pPr>
-            <w:r>
-              <w:rPr>
-                <w:color w:val="333333"/>
-              </w:rPr>
-              <w:t xml:space="preserve">  </w:t>
-            </w:r>
-            <w:r>
-              <w:rPr>
-                <w:color w:val="888888"/>
-              </w:rPr>
-              <w:t>// Out of range!</w:t>
-            </w:r>
-          </w:p>
-          <w:p>
-            <w:pPr>
-              <w:pStyle w:val="HTMLPreformatted"/>
-              <w:spacing w:line="244" w:lineRule="atLeast"/>
-              <w:rPr>
-                <w:color w:val="333333"/>
-              </w:rPr>
-            </w:pPr>
-            <w:r>
-              <w:rPr>
-                <w:color w:val="333333"/>
-              </w:rPr>
-              <w:t xml:space="preserve">  </w:t>
-            </w:r>
-            <w:r>
-              <w:rPr>
-                <w:b/>
-                <w:bCs/>
-                <w:color w:val="008800"/>
-              </w:rPr>
-              <w:t>if</w:t>
-            </w:r>
-            <w:r>
-              <w:rPr>
-                <w:color w:val="333333"/>
-              </w:rPr>
-              <w:t xml:space="preserve"> (distanceCm == </w:t>
+              <w:t xml:space="preserve"> (distanceCm &gt;= </w:t>
             </w:r>
             <w:r>
               <w:rPr>
@@ -6559,6 +6103,48 @@
     </w:p>
     <w:p>
       <w:pPr>
+        <w:pStyle w:val="BodyText"/>
+        <w:spacing w:before="185" w:line="259" w:lineRule="auto"/>
+        <w:ind w:left="1080" w:right="133"/>
+        <w:rPr>
+          <w:rFonts w:asciiTheme="minorHAnsi" w:hAnsiTheme="minorHAnsi" w:cstheme="minorHAnsi"/>
+          <w:noProof/>
+          <w:sz w:val="48"/>
+          <w:szCs w:val="48"/>
+          <w:lang w:val="en-US"/>
+        </w:rPr>
+      </w:pPr>
+    </w:p>
+    <w:p>
+      <w:pPr>
+        <w:pStyle w:val="BodyText"/>
+        <w:spacing w:before="185" w:line="259" w:lineRule="auto"/>
+        <w:ind w:left="1080" w:right="133"/>
+        <w:rPr>
+          <w:rFonts w:asciiTheme="minorHAnsi" w:hAnsiTheme="minorHAnsi" w:cstheme="minorHAnsi"/>
+          <w:noProof/>
+          <w:sz w:val="48"/>
+          <w:szCs w:val="48"/>
+          <w:lang w:val="en-US"/>
+        </w:rPr>
+      </w:pPr>
+    </w:p>
+    <w:p>
+      <w:pPr>
+        <w:pStyle w:val="BodyText"/>
+        <w:spacing w:before="185" w:line="259" w:lineRule="auto"/>
+        <w:ind w:left="1080" w:right="133"/>
+        <w:rPr>
+          <w:rFonts w:asciiTheme="minorHAnsi" w:hAnsiTheme="minorHAnsi" w:cstheme="minorHAnsi"/>
+          <w:noProof/>
+          <w:sz w:val="48"/>
+          <w:szCs w:val="48"/>
+          <w:lang w:val="en-US"/>
+        </w:rPr>
+      </w:pPr>
+    </w:p>
+    <w:p>
+      <w:pPr>
         <w:ind w:firstLine="708"/>
         <w:jc w:val="center"/>
         <w:rPr>
@@ -6590,7 +6176,7 @@
           <w:szCs w:val="30"/>
         </w:rPr>
         <w:drawing>
-          <wp:inline distT="0" distB="0" distL="0" distR="0">
+          <wp:inline distT="0" distB="0" distL="0" distR="0" wp14:anchorId="489134A6" wp14:editId="059D9C20">
             <wp:extent cx="5760720" cy="2900680"/>
             <wp:effectExtent l="0" t="0" r="0" b="0"/>
             <wp:docPr id="3" name="Picture 3"/>
@@ -7690,6 +7276,7 @@
     <w:lsdException w:name="HTML Sample" w:semiHidden="1" w:unhideWhenUsed="1"/>
     <w:lsdException w:name="HTML Typewriter" w:semiHidden="1" w:unhideWhenUsed="1"/>
     <w:lsdException w:name="HTML Variable" w:semiHidden="1" w:unhideWhenUsed="1"/>
+    <w:lsdException w:name="Normal Table" w:semiHidden="1" w:unhideWhenUsed="1"/>
     <w:lsdException w:name="annotation subject" w:semiHidden="1" w:unhideWhenUsed="1"/>
     <w:lsdException w:name="No List" w:semiHidden="1" w:unhideWhenUsed="1"/>
     <w:lsdException w:name="Outline List 1" w:semiHidden="1" w:unhideWhenUsed="1"/>
@@ -7736,8 +7323,10 @@
     <w:lsdException w:name="Table Subtle 2" w:semiHidden="1" w:unhideWhenUsed="1"/>
     <w:lsdException w:name="Table Web 1" w:semiHidden="1" w:unhideWhenUsed="1"/>
     <w:lsdException w:name="Table Web 2" w:semiHidden="1" w:unhideWhenUsed="1"/>
+    <w:lsdException w:name="Table Web 3" w:semiHidden="1" w:unhideWhenUsed="1"/>
     <w:lsdException w:name="Balloon Text" w:semiHidden="1" w:unhideWhenUsed="1"/>
     <w:lsdException w:name="Table Grid" w:uiPriority="39"/>
+    <w:lsdException w:name="Table Theme" w:semiHidden="1" w:unhideWhenUsed="1"/>
     <w:lsdException w:name="Placeholder Text" w:semiHidden="1"/>
     <w:lsdException w:name="No Spacing" w:uiPriority="1" w:qFormat="1"/>
     <w:lsdException w:name="Light Shading" w:uiPriority="60"/>
@@ -8011,7 +7600,6 @@
   <w:style w:type="character" w:default="1" w:styleId="DefaultParagraphFont">
     <w:name w:val="Default Paragraph Font"/>
     <w:uiPriority w:val="1"/>
-    <w:semiHidden/>
     <w:unhideWhenUsed/>
   </w:style>
   <w:style w:type="table" w:default="1" w:styleId="TableNormal">

</xml_diff>